<commit_message>
Signed-off-by: Francisco Sole <Francisco@gmail.com>
</commit_message>
<xml_diff>
--- a/Esquematizacion/Diagrama ventanas/seguimiento proyecto.docx
+++ b/Esquematizacion/Diagrama ventanas/seguimiento proyecto.docx
@@ -1,6 +1,6 @@
 
 <file path=word/document.xml><?xml version="1.0" encoding="utf-8"?>
-<w:document xmlns:wpc="http://schemas.microsoft.com/office/word/2010/wordprocessingCanvas" xmlns:mc="http://schemas.openxmlformats.org/markup-compatibility/2006" xmlns:o="urn:schemas-microsoft-com:office:office" xmlns:r="http://schemas.openxmlformats.org/officeDocument/2006/relationships" xmlns:m="http://schemas.openxmlformats.org/officeDocument/2006/math" xmlns:v="urn:schemas-microsoft-com:vml" xmlns:wp14="http://schemas.microsoft.com/office/word/2010/wordprocessingDrawing" xmlns:wp="http://schemas.openxmlformats.org/drawingml/2006/wordprocessingDrawing" xmlns:w10="urn:schemas-microsoft-com:office:word" xmlns:w="http://schemas.openxmlformats.org/wordprocessingml/2006/main" xmlns:w14="http://schemas.microsoft.com/office/word/2010/wordml" xmlns:wpg="http://schemas.microsoft.com/office/word/2010/wordprocessingGroup" xmlns:wpi="http://schemas.microsoft.com/office/word/2010/wordprocessingInk" xmlns:wne="http://schemas.microsoft.com/office/word/2006/wordml" xmlns:wps="http://schemas.microsoft.com/office/word/2010/wordprocessingShape" mc:Ignorable="w14 wp14">
+<w:document xmlns:ve="http://schemas.openxmlformats.org/markup-compatibility/2006" xmlns:o="urn:schemas-microsoft-com:office:office" xmlns:r="http://schemas.openxmlformats.org/officeDocument/2006/relationships" xmlns:m="http://schemas.openxmlformats.org/officeDocument/2006/math" xmlns:v="urn:schemas-microsoft-com:vml" xmlns:wp="http://schemas.openxmlformats.org/drawingml/2006/wordprocessingDrawing" xmlns:w10="urn:schemas-microsoft-com:office:word" xmlns:w="http://schemas.openxmlformats.org/wordprocessingml/2006/main" xmlns:wne="http://schemas.microsoft.com/office/word/2006/wordml">
   <w:body>
     <w:sdt>
       <w:sdtPr>
@@ -36,289 +36,41 @@
             <w:rPr>
               <w:noProof/>
             </w:rPr>
-            <mc:AlternateContent>
-              <mc:Choice Requires="wps">
-                <w:drawing>
-                  <wp:anchor distT="0" distB="0" distL="114300" distR="114300" simplePos="0" relativeHeight="251659264" behindDoc="0" locked="0" layoutInCell="0" allowOverlap="1" wp14:anchorId="31A80791" wp14:editId="163710E8">
-                    <wp:simplePos x="0" y="0"/>
-                    <wp:positionH relativeFrom="page">
-                      <wp:align>center</wp:align>
-                    </wp:positionH>
-                    <wp:positionV relativeFrom="page">
-                      <wp:align>bottom</wp:align>
-                    </wp:positionV>
-                    <wp:extent cx="8161020" cy="817880"/>
-                    <wp:effectExtent l="0" t="0" r="0" b="5080"/>
-                    <wp:wrapNone/>
-                    <wp:docPr id="7" name="Rectángulo 2"/>
-                    <wp:cNvGraphicFramePr>
-                      <a:graphicFrameLocks xmlns:a="http://schemas.openxmlformats.org/drawingml/2006/main"/>
-                    </wp:cNvGraphicFramePr>
-                    <a:graphic xmlns:a="http://schemas.openxmlformats.org/drawingml/2006/main">
-                      <a:graphicData uri="http://schemas.microsoft.com/office/word/2010/wordprocessingShape">
-                        <wps:wsp>
-                          <wps:cNvSpPr>
-                            <a:spLocks noChangeArrowheads="1"/>
-                          </wps:cNvSpPr>
-                          <wps:spPr bwMode="auto">
-                            <a:xfrm>
-                              <a:off x="0" y="0"/>
-                              <a:ext cx="8161020" cy="817880"/>
-                            </a:xfrm>
-                            <a:prstGeom prst="rect">
-                              <a:avLst/>
-                            </a:prstGeom>
-                            <a:solidFill>
-                              <a:schemeClr val="accent5"/>
-                            </a:solidFill>
-                            <a:ln w="9525">
-                              <a:solidFill>
-                                <a:schemeClr val="accent1"/>
-                              </a:solidFill>
-                              <a:miter lim="800000"/>
-                              <a:headEnd/>
-                              <a:tailEnd/>
-                            </a:ln>
-                          </wps:spPr>
-                          <wps:bodyPr rot="0" vert="horz" wrap="square" lIns="91440" tIns="45720" rIns="91440" bIns="45720" anchor="t" anchorCtr="0" upright="1">
-                            <a:noAutofit/>
-                          </wps:bodyPr>
-                        </wps:wsp>
-                      </a:graphicData>
-                    </a:graphic>
-                    <wp14:sizeRelH relativeFrom="page">
-                      <wp14:pctWidth>105000</wp14:pctWidth>
-                    </wp14:sizeRelH>
-                    <wp14:sizeRelV relativeFrom="topMargin">
-                      <wp14:pctHeight>90000</wp14:pctHeight>
-                    </wp14:sizeRelV>
-                  </wp:anchor>
-                </w:drawing>
-              </mc:Choice>
-              <mc:Fallback>
-                <w:pict>
-                  <v:rect id="Rectángulo 2" o:spid="_x0000_s1026" style="position:absolute;margin-left:0;margin-top:0;width:642.6pt;height:64.4pt;z-index:251659264;visibility:visible;mso-wrap-style:square;mso-width-percent:1050;mso-height-percent:900;mso-wrap-distance-left:9pt;mso-wrap-distance-top:0;mso-wrap-distance-right:9pt;mso-wrap-distance-bottom:0;mso-position-horizontal:center;mso-position-horizontal-relative:page;mso-position-vertical:bottom;mso-position-vertical-relative:page;mso-width-percent:1050;mso-height-percent:900;mso-width-relative:page;mso-height-relative:top-margin-area;v-text-anchor:top" o:gfxdata="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" o:allowincell="f" fillcolor="#5aa2ae [3208]" strokecolor="#629dd1 [3204]">
-                    <w10:wrap anchorx="page" anchory="page"/>
-                  </v:rect>
-                </w:pict>
-              </mc:Fallback>
-            </mc:AlternateContent>
+            <w:pict>
+              <v:rect id="Rectángulo 2" o:spid="_x0000_s1026" style="position:absolute;margin-left:0;margin-top:0;width:642.6pt;height:64.4pt;z-index:251659264;visibility:visible;mso-wrap-style:square;mso-width-percent:1050;mso-height-percent:900;mso-wrap-distance-left:9pt;mso-wrap-distance-top:0;mso-wrap-distance-right:9pt;mso-wrap-distance-bottom:0;mso-position-horizontal:center;mso-position-horizontal-relative:page;mso-position-vertical:bottom;mso-position-vertical-relative:page;mso-width-percent:1050;mso-height-percent:900;mso-width-relative:page;mso-height-relative:top-margin-area;v-text-anchor:top" o:gfxdata="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" o:allowincell="f" fillcolor="#5aa2ae [3208]" strokecolor="#629dd1 [3204]">
+                <w10:wrap anchorx="page" anchory="page"/>
+              </v:rect>
+            </w:pict>
           </w:r>
           <w:r>
             <w:rPr>
               <w:noProof/>
             </w:rPr>
-            <mc:AlternateContent>
-              <mc:Choice Requires="wps">
-                <w:drawing>
-                  <wp:anchor distT="0" distB="0" distL="114300" distR="114300" simplePos="0" relativeHeight="251662336" behindDoc="0" locked="0" layoutInCell="0" allowOverlap="1" wp14:anchorId="599055D8" wp14:editId="113A16D7">
-                    <wp:simplePos x="0" y="0"/>
-                    <wp:positionH relativeFrom="leftMargin">
-                      <wp:align>center</wp:align>
-                    </wp:positionH>
-                    <wp:positionV relativeFrom="page">
-                      <wp:align>center</wp:align>
-                    </wp:positionV>
-                    <wp:extent cx="90805" cy="10556240"/>
-                    <wp:effectExtent l="0" t="0" r="4445" b="5080"/>
-                    <wp:wrapNone/>
-                    <wp:docPr id="8" name="Rectángulo 5"/>
-                    <wp:cNvGraphicFramePr>
-                      <a:graphicFrameLocks xmlns:a="http://schemas.openxmlformats.org/drawingml/2006/main"/>
-                    </wp:cNvGraphicFramePr>
-                    <a:graphic xmlns:a="http://schemas.openxmlformats.org/drawingml/2006/main">
-                      <a:graphicData uri="http://schemas.microsoft.com/office/word/2010/wordprocessingShape">
-                        <wps:wsp>
-                          <wps:cNvSpPr>
-                            <a:spLocks noChangeArrowheads="1"/>
-                          </wps:cNvSpPr>
-                          <wps:spPr bwMode="auto">
-                            <a:xfrm>
-                              <a:off x="0" y="0"/>
-                              <a:ext cx="90805" cy="10556240"/>
-                            </a:xfrm>
-                            <a:prstGeom prst="rect">
-                              <a:avLst/>
-                            </a:prstGeom>
-                            <a:solidFill>
-                              <a:srgbClr val="FFFFFF"/>
-                            </a:solidFill>
-                            <a:ln w="9525">
-                              <a:solidFill>
-                                <a:schemeClr val="accent1"/>
-                              </a:solidFill>
-                              <a:miter lim="800000"/>
-                              <a:headEnd/>
-                              <a:tailEnd/>
-                            </a:ln>
-                          </wps:spPr>
-                          <wps:bodyPr rot="0" vert="horz" wrap="square" lIns="91440" tIns="45720" rIns="91440" bIns="45720" anchor="t" anchorCtr="0" upright="1">
-                            <a:noAutofit/>
-                          </wps:bodyPr>
-                        </wps:wsp>
-                      </a:graphicData>
-                    </a:graphic>
-                    <wp14:sizeRelH relativeFrom="page">
-                      <wp14:pctWidth>0</wp14:pctWidth>
-                    </wp14:sizeRelH>
-                    <wp14:sizeRelV relativeFrom="page">
-                      <wp14:pctHeight>105000</wp14:pctHeight>
-                    </wp14:sizeRelV>
-                  </wp:anchor>
-                </w:drawing>
-              </mc:Choice>
-              <mc:Fallback>
-                <w:pict>
-                  <v:rect id="Rectángulo 5" o:spid="_x0000_s1026" style="position:absolute;margin-left:0;margin-top:0;width:7.15pt;height:831.2pt;z-index:251662336;visibility:visible;mso-wrap-style:square;mso-width-percent:0;mso-height-percent:1050;mso-wrap-distance-left:9pt;mso-wrap-distance-top:0;mso-wrap-distance-right:9pt;mso-wrap-distance-bottom:0;mso-position-horizontal:center;mso-position-horizontal-relative:left-margin-area;mso-position-vertical:center;mso-position-vertical-relative:page;mso-width-percent:0;mso-height-percent:1050;mso-width-relative:page;mso-height-relative:page;v-text-anchor:top" o:gfxdata="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" o:allowincell="f" strokecolor="#629dd1 [3204]">
-                    <w10:wrap anchorx="margin" anchory="page"/>
-                  </v:rect>
-                </w:pict>
-              </mc:Fallback>
-            </mc:AlternateContent>
+            <w:pict>
+              <v:rect id="Rectángulo 5" o:spid="_x0000_s1029" style="position:absolute;margin-left:0;margin-top:0;width:7.15pt;height:831.2pt;z-index:251662336;visibility:visible;mso-wrap-style:square;mso-width-percent:0;mso-height-percent:1050;mso-wrap-distance-left:9pt;mso-wrap-distance-top:0;mso-wrap-distance-right:9pt;mso-wrap-distance-bottom:0;mso-position-horizontal:center;mso-position-horizontal-relative:left-margin-area;mso-position-vertical:center;mso-position-vertical-relative:page;mso-width-percent:0;mso-height-percent:1050;mso-width-relative:page;mso-height-relative:page;v-text-anchor:top" o:gfxdata="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" o:allowincell="f" strokecolor="#629dd1 [3204]">
+                <w10:wrap anchorx="margin" anchory="page"/>
+              </v:rect>
+            </w:pict>
           </w:r>
           <w:r>
             <w:rPr>
               <w:noProof/>
             </w:rPr>
-            <mc:AlternateContent>
-              <mc:Choice Requires="wps">
-                <w:drawing>
-                  <wp:anchor distT="0" distB="0" distL="114300" distR="114300" simplePos="0" relativeHeight="251661312" behindDoc="0" locked="0" layoutInCell="0" allowOverlap="1" wp14:anchorId="7C8AE1A3" wp14:editId="76FF1882">
-                    <wp:simplePos x="0" y="0"/>
-                    <wp:positionH relativeFrom="rightMargin">
-                      <wp:align>center</wp:align>
-                    </wp:positionH>
-                    <wp:positionV relativeFrom="page">
-                      <wp:align>center</wp:align>
-                    </wp:positionV>
-                    <wp:extent cx="90805" cy="10556240"/>
-                    <wp:effectExtent l="0" t="0" r="4445" b="5080"/>
-                    <wp:wrapNone/>
-                    <wp:docPr id="9" name="Rectángulo 4"/>
-                    <wp:cNvGraphicFramePr>
-                      <a:graphicFrameLocks xmlns:a="http://schemas.openxmlformats.org/drawingml/2006/main"/>
-                    </wp:cNvGraphicFramePr>
-                    <a:graphic xmlns:a="http://schemas.openxmlformats.org/drawingml/2006/main">
-                      <a:graphicData uri="http://schemas.microsoft.com/office/word/2010/wordprocessingShape">
-                        <wps:wsp>
-                          <wps:cNvSpPr>
-                            <a:spLocks noChangeArrowheads="1"/>
-                          </wps:cNvSpPr>
-                          <wps:spPr bwMode="auto">
-                            <a:xfrm>
-                              <a:off x="0" y="0"/>
-                              <a:ext cx="90805" cy="10556240"/>
-                            </a:xfrm>
-                            <a:prstGeom prst="rect">
-                              <a:avLst/>
-                            </a:prstGeom>
-                            <a:solidFill>
-                              <a:srgbClr val="FFFFFF"/>
-                            </a:solidFill>
-                            <a:ln w="9525">
-                              <a:solidFill>
-                                <a:schemeClr val="accent1"/>
-                              </a:solidFill>
-                              <a:miter lim="800000"/>
-                              <a:headEnd/>
-                              <a:tailEnd/>
-                            </a:ln>
-                          </wps:spPr>
-                          <wps:bodyPr rot="0" vert="horz" wrap="square" lIns="91440" tIns="45720" rIns="91440" bIns="45720" anchor="t" anchorCtr="0" upright="1">
-                            <a:noAutofit/>
-                          </wps:bodyPr>
-                        </wps:wsp>
-                      </a:graphicData>
-                    </a:graphic>
-                    <wp14:sizeRelH relativeFrom="page">
-                      <wp14:pctWidth>0</wp14:pctWidth>
-                    </wp14:sizeRelH>
-                    <wp14:sizeRelV relativeFrom="page">
-                      <wp14:pctHeight>105000</wp14:pctHeight>
-                    </wp14:sizeRelV>
-                  </wp:anchor>
-                </w:drawing>
-              </mc:Choice>
-              <mc:Fallback>
-                <w:pict>
-                  <v:rect id="Rectángulo 4" o:spid="_x0000_s1026" style="position:absolute;margin-left:0;margin-top:0;width:7.15pt;height:831.2pt;z-index:251661312;visibility:visible;mso-wrap-style:square;mso-width-percent:0;mso-height-percent:1050;mso-wrap-distance-left:9pt;mso-wrap-distance-top:0;mso-wrap-distance-right:9pt;mso-wrap-distance-bottom:0;mso-position-horizontal:center;mso-position-horizontal-relative:right-margin-area;mso-position-vertical:center;mso-position-vertical-relative:page;mso-width-percent:0;mso-height-percent:1050;mso-width-relative:page;mso-height-relative:page;v-text-anchor:top" o:gfxdata="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" o:allowincell="f" strokecolor="#629dd1 [3204]">
-                    <w10:wrap anchorx="margin" anchory="page"/>
-                  </v:rect>
-                </w:pict>
-              </mc:Fallback>
-            </mc:AlternateContent>
+            <w:pict>
+              <v:rect id="Rectángulo 4" o:spid="_x0000_s1028" style="position:absolute;margin-left:0;margin-top:0;width:7.15pt;height:831.2pt;z-index:251661312;visibility:visible;mso-wrap-style:square;mso-width-percent:0;mso-height-percent:1050;mso-wrap-distance-left:9pt;mso-wrap-distance-top:0;mso-wrap-distance-right:9pt;mso-wrap-distance-bottom:0;mso-position-horizontal:center;mso-position-horizontal-relative:right-margin-area;mso-position-vertical:center;mso-position-vertical-relative:page;mso-width-percent:0;mso-height-percent:1050;mso-width-relative:page;mso-height-relative:page;v-text-anchor:top" o:gfxdata="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" o:allowincell="f" strokecolor="#629dd1 [3204]">
+                <w10:wrap anchorx="margin" anchory="page"/>
+              </v:rect>
+            </w:pict>
           </w:r>
           <w:r>
             <w:rPr>
               <w:noProof/>
             </w:rPr>
-            <mc:AlternateContent>
-              <mc:Choice Requires="wps">
-                <w:drawing>
-                  <wp:anchor distT="0" distB="0" distL="114300" distR="114300" simplePos="0" relativeHeight="251660288" behindDoc="0" locked="0" layoutInCell="0" allowOverlap="1" wp14:anchorId="335C1B74" wp14:editId="6F95FE17">
-                    <wp:simplePos x="0" y="0"/>
-                    <wp:positionH relativeFrom="page">
-                      <wp:align>center</wp:align>
-                    </wp:positionH>
-                    <wp:positionV relativeFrom="topMargin">
-                      <wp:align>top</wp:align>
-                    </wp:positionV>
-                    <wp:extent cx="8161020" cy="822960"/>
-                    <wp:effectExtent l="0" t="0" r="0" b="0"/>
-                    <wp:wrapNone/>
-                    <wp:docPr id="10" name="Rectángulo 3"/>
-                    <wp:cNvGraphicFramePr>
-                      <a:graphicFrameLocks xmlns:a="http://schemas.openxmlformats.org/drawingml/2006/main"/>
-                    </wp:cNvGraphicFramePr>
-                    <a:graphic xmlns:a="http://schemas.openxmlformats.org/drawingml/2006/main">
-                      <a:graphicData uri="http://schemas.microsoft.com/office/word/2010/wordprocessingShape">
-                        <wps:wsp>
-                          <wps:cNvSpPr>
-                            <a:spLocks noChangeArrowheads="1"/>
-                          </wps:cNvSpPr>
-                          <wps:spPr bwMode="auto">
-                            <a:xfrm>
-                              <a:off x="0" y="0"/>
-                              <a:ext cx="8161020" cy="822960"/>
-                            </a:xfrm>
-                            <a:prstGeom prst="rect">
-                              <a:avLst/>
-                            </a:prstGeom>
-                            <a:solidFill>
-                              <a:schemeClr val="accent5"/>
-                            </a:solidFill>
-                            <a:ln w="9525">
-                              <a:solidFill>
-                                <a:schemeClr val="accent1"/>
-                              </a:solidFill>
-                              <a:miter lim="800000"/>
-                              <a:headEnd/>
-                              <a:tailEnd/>
-                            </a:ln>
-                          </wps:spPr>
-                          <wps:bodyPr rot="0" vert="horz" wrap="square" lIns="91440" tIns="45720" rIns="91440" bIns="45720" anchor="t" anchorCtr="0" upright="1">
-                            <a:noAutofit/>
-                          </wps:bodyPr>
-                        </wps:wsp>
-                      </a:graphicData>
-                    </a:graphic>
-                    <wp14:sizeRelH relativeFrom="page">
-                      <wp14:pctWidth>105000</wp14:pctWidth>
-                    </wp14:sizeRelH>
-                    <wp14:sizeRelV relativeFrom="topMargin">
-                      <wp14:pctHeight>90000</wp14:pctHeight>
-                    </wp14:sizeRelV>
-                  </wp:anchor>
-                </w:drawing>
-              </mc:Choice>
-              <mc:Fallback>
-                <w:pict>
-                  <v:rect id="Rectángulo 3" o:spid="_x0000_s1026" style="position:absolute;margin-left:0;margin-top:0;width:642.6pt;height:64.8pt;z-index:251660288;visibility:visible;mso-wrap-style:square;mso-width-percent:1050;mso-height-percent:900;mso-wrap-distance-left:9pt;mso-wrap-distance-top:0;mso-wrap-distance-right:9pt;mso-wrap-distance-bottom:0;mso-position-horizontal:center;mso-position-horizontal-relative:page;mso-position-vertical:top;mso-position-vertical-relative:top-margin-area;mso-width-percent:1050;mso-height-percent:900;mso-width-relative:page;mso-height-relative:top-margin-area;v-text-anchor:top" o:gfxdata="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" o:allowincell="f" fillcolor="#5aa2ae [3208]" strokecolor="#629dd1 [3204]">
-                    <w10:wrap anchorx="page" anchory="margin"/>
-                  </v:rect>
-                </w:pict>
-              </mc:Fallback>
-            </mc:AlternateContent>
+            <w:pict>
+              <v:rect id="Rectángulo 3" o:spid="_x0000_s1027" style="position:absolute;margin-left:0;margin-top:0;width:642.6pt;height:64.8pt;z-index:251660288;visibility:visible;mso-wrap-style:square;mso-width-percent:1050;mso-height-percent:900;mso-wrap-distance-left:9pt;mso-wrap-distance-top:0;mso-wrap-distance-right:9pt;mso-wrap-distance-bottom:0;mso-position-horizontal:center;mso-position-horizontal-relative:page;mso-position-vertical:top;mso-position-vertical-relative:top-margin-area;mso-width-percent:1050;mso-height-percent:900;mso-width-relative:page;mso-height-relative:top-margin-area;v-text-anchor:top" o:gfxdata="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" o:allowincell="f" fillcolor="#5aa2ae [3208]" strokecolor="#629dd1 [3204]">
+                <w10:wrap anchorx="page" anchory="margin"/>
+              </v:rect>
+            </w:pict>
           </w:r>
         </w:p>
         <w:sdt>
@@ -499,21 +251,21 @@
     </w:sdt>
     <w:sdt>
       <w:sdtPr>
+        <w:rPr>
+          <w:rFonts w:asciiTheme="minorHAnsi" w:eastAsiaTheme="minorHAnsi" w:hAnsiTheme="minorHAnsi" w:cstheme="minorBidi"/>
+          <w:b w:val="0"/>
+          <w:bCs w:val="0"/>
+          <w:color w:val="auto"/>
+          <w:sz w:val="22"/>
+          <w:szCs w:val="22"/>
+          <w:lang w:eastAsia="en-US"/>
+        </w:rPr>
         <w:id w:val="506950324"/>
         <w:docPartObj>
           <w:docPartGallery w:val="Table of Contents"/>
           <w:docPartUnique/>
         </w:docPartObj>
       </w:sdtPr>
-      <w:sdtEndPr>
-        <w:rPr>
-          <w:rFonts w:asciiTheme="minorHAnsi" w:eastAsiaTheme="minorHAnsi" w:hAnsiTheme="minorHAnsi" w:cstheme="minorBidi"/>
-          <w:color w:val="auto"/>
-          <w:sz w:val="22"/>
-          <w:szCs w:val="22"/>
-          <w:lang w:eastAsia="en-US"/>
-        </w:rPr>
-      </w:sdtEndPr>
       <w:sdtContent>
         <w:p>
           <w:pPr>
@@ -1195,6 +947,7 @@
       </w:pPr>
       <w:bookmarkStart w:id="0" w:name="_Toc433748011"/>
       <w:r>
+        <w:lastRenderedPageBreak/>
         <w:t>¿Qué es este documento?</w:t>
       </w:r>
       <w:bookmarkEnd w:id="0"/>
@@ -1377,13 +1130,7 @@
         <w:t>luchador</w:t>
       </w:r>
       <w:r>
-        <w:t>, este</w:t>
-      </w:r>
-      <w:r>
-        <w:t xml:space="preserve"> </w:t>
-      </w:r>
-      <w:r>
-        <w:t>obtendrá</w:t>
+        <w:t>, esteobtendrá</w:t>
       </w:r>
       <w:r>
         <w:t xml:space="preserve"> experiencia, permitiendo una evolución </w:t>
@@ -1422,6 +1169,7 @@
     </w:p>
     <w:p>
       <w:r>
+        <w:lastRenderedPageBreak/>
         <w:t xml:space="preserve">También existirá una modalidad </w:t>
       </w:r>
       <w:proofErr w:type="spellStart"/>
@@ -1490,13 +1238,7 @@
         <w:t xml:space="preserve">Las reglas serán muy fáciles si el luchador A gana en el juego </w:t>
       </w:r>
       <w:r>
-        <w:t xml:space="preserve">de </w:t>
-      </w:r>
-      <w:r>
-        <w:t>“piedra, papel o tijeras</w:t>
-      </w:r>
-      <w:r>
-        <w:t xml:space="preserve">” el jugador B recibe el daño. </w:t>
+        <w:t xml:space="preserve">de “piedra, papel o tijeras” el jugador B recibe el daño. </w:t>
       </w:r>
     </w:p>
     <w:p>
@@ -1578,10 +1320,7 @@
         </w:numPr>
       </w:pPr>
       <w:r>
-        <w:t>Ventana c</w:t>
-      </w:r>
-      <w:r>
-        <w:t>reación de usuario</w:t>
+        <w:t>Ventana creación de usuario</w:t>
       </w:r>
     </w:p>
     <w:p>
@@ -1593,10 +1332,7 @@
         </w:numPr>
       </w:pPr>
       <w:r>
-        <w:t>Opción</w:t>
-      </w:r>
-      <w:r>
-        <w:t xml:space="preserve"> de recordar usuario y/o contraseña</w:t>
+        <w:t>Opción de recordar usuario y/o contraseña</w:t>
       </w:r>
     </w:p>
     <w:p>
@@ -1743,11 +1479,56 @@
           <w:noProof/>
           <w:lang w:eastAsia="es-ES"/>
         </w:rPr>
+        <w:lastRenderedPageBreak/>
         <w:drawing>
-          <wp:inline distT="0" distB="0" distL="0" distR="0" wp14:anchorId="718FCFCD" wp14:editId="3523D5DF">
+          <wp:inline distT="0" distB="0" distL="0" distR="0">
             <wp:extent cx="4152900" cy="1562100"/>
             <wp:effectExtent l="0" t="0" r="0" b="0"/>
             <wp:docPr id="1" name="Imagen 1"/>
+            <wp:cNvGraphicFramePr>
+              <a:graphicFrameLocks xmlns:a="http://schemas.openxmlformats.org/drawingml/2006/main" noChangeAspect="1"/>
+            </wp:cNvGraphicFramePr>
+            <a:graphic xmlns:a="http://schemas.openxmlformats.org/drawingml/2006/main">
+              <a:graphicData uri="http://schemas.openxmlformats.org/drawingml/2006/picture">
+                <pic:pic xmlns:pic="http://schemas.openxmlformats.org/drawingml/2006/picture">
+                  <pic:nvPicPr>
+                    <pic:cNvPr id="0" name=""/>
+                    <pic:cNvPicPr/>
+                  </pic:nvPicPr>
+                  <pic:blipFill>
+                    <a:blip r:embed="rId9"/>
+                    <a:stretch>
+                      <a:fillRect/>
+                    </a:stretch>
+                  </pic:blipFill>
+                  <pic:spPr>
+                    <a:xfrm>
+                      <a:off x="0" y="0"/>
+                      <a:ext cx="4152900" cy="1562100"/>
+                    </a:xfrm>
+                    <a:prstGeom prst="rect">
+                      <a:avLst/>
+                    </a:prstGeom>
+                  </pic:spPr>
+                </pic:pic>
+              </a:graphicData>
+            </a:graphic>
+          </wp:inline>
+        </w:drawing>
+      </w:r>
+    </w:p>
+    <w:p/>
+    <w:p>
+      <w:r>
+        <w:rPr>
+          <w:noProof/>
+          <w:lang w:eastAsia="es-ES"/>
+        </w:rPr>
+        <w:drawing>
+          <wp:inline distT="0" distB="0" distL="0" distR="0">
+            <wp:extent cx="2343150" cy="1447800"/>
+            <wp:effectExtent l="0" t="0" r="0" b="0"/>
+            <wp:docPr id="2" name="Imagen 2"/>
             <wp:cNvGraphicFramePr>
               <a:graphicFrameLocks xmlns:a="http://schemas.openxmlformats.org/drawingml/2006/main" noChangeAspect="1"/>
             </wp:cNvGraphicFramePr>
@@ -1767,50 +1548,6 @@
                   <pic:spPr>
                     <a:xfrm>
                       <a:off x="0" y="0"/>
-                      <a:ext cx="4152900" cy="1562100"/>
-                    </a:xfrm>
-                    <a:prstGeom prst="rect">
-                      <a:avLst/>
-                    </a:prstGeom>
-                  </pic:spPr>
-                </pic:pic>
-              </a:graphicData>
-            </a:graphic>
-          </wp:inline>
-        </w:drawing>
-      </w:r>
-    </w:p>
-    <w:p/>
-    <w:p>
-      <w:r>
-        <w:rPr>
-          <w:noProof/>
-          <w:lang w:eastAsia="es-ES"/>
-        </w:rPr>
-        <w:drawing>
-          <wp:inline distT="0" distB="0" distL="0" distR="0" wp14:anchorId="575EB10B" wp14:editId="66BAE09D">
-            <wp:extent cx="2343150" cy="1447800"/>
-            <wp:effectExtent l="0" t="0" r="0" b="0"/>
-            <wp:docPr id="2" name="Imagen 2"/>
-            <wp:cNvGraphicFramePr>
-              <a:graphicFrameLocks xmlns:a="http://schemas.openxmlformats.org/drawingml/2006/main" noChangeAspect="1"/>
-            </wp:cNvGraphicFramePr>
-            <a:graphic xmlns:a="http://schemas.openxmlformats.org/drawingml/2006/main">
-              <a:graphicData uri="http://schemas.openxmlformats.org/drawingml/2006/picture">
-                <pic:pic xmlns:pic="http://schemas.openxmlformats.org/drawingml/2006/picture">
-                  <pic:nvPicPr>
-                    <pic:cNvPr id="0" name=""/>
-                    <pic:cNvPicPr/>
-                  </pic:nvPicPr>
-                  <pic:blipFill>
-                    <a:blip r:embed="rId11"/>
-                    <a:stretch>
-                      <a:fillRect/>
-                    </a:stretch>
-                  </pic:blipFill>
-                  <pic:spPr>
-                    <a:xfrm>
-                      <a:off x="0" y="0"/>
                       <a:ext cx="2343150" cy="1447800"/>
                     </a:xfrm>
                     <a:prstGeom prst="rect">
@@ -1869,6 +1606,7 @@
       </w:pPr>
       <w:bookmarkStart w:id="9" w:name="_Toc433748019"/>
       <w:r>
+        <w:lastRenderedPageBreak/>
         <w:t>Control de versiones</w:t>
       </w:r>
       <w:bookmarkEnd w:id="9"/>
@@ -1887,53 +1625,12 @@
       </w:r>
       <w:r>
         <w:t>27/10/2015</w:t>
-      </w:r>
-    </w:p>
-    <w:p>
-      <w:r>
-        <w:br w:type="page"/>
-      </w:r>
-    </w:p>
-    <w:p>
-      <w:pPr>
-        <w:pStyle w:val="Prrafodelista"/>
-        <w:numPr>
-          <w:ilvl w:val="0"/>
-          <w:numId w:val="3"/>
-        </w:numPr>
-      </w:pPr>
-      <w:r>
-        <w:t xml:space="preserve"> animada</w:t>
-      </w:r>
-    </w:p>
-    <w:p>
-      <w:pPr>
-        <w:pStyle w:val="Prrafodelista"/>
-        <w:numPr>
-          <w:ilvl w:val="0"/>
-          <w:numId w:val="3"/>
-        </w:numPr>
-      </w:pPr>
-      <w:r>
-        <w:t>Creación de usuario</w:t>
-      </w:r>
-    </w:p>
-    <w:p>
-      <w:pPr>
-        <w:pStyle w:val="Prrafodelista"/>
-        <w:numPr>
-          <w:ilvl w:val="0"/>
-          <w:numId w:val="3"/>
-        </w:numPr>
-      </w:pPr>
-      <w:r>
-        <w:t>Opción de recordar usuario</w:t>
       </w:r>
     </w:p>
     <w:p/>
     <w:sectPr>
-      <w:headerReference w:type="default" r:id="rId12"/>
-      <w:footerReference w:type="default" r:id="rId13"/>
+      <w:headerReference w:type="default" r:id="rId11"/>
+      <w:footerReference w:type="default" r:id="rId12"/>
       <w:pgSz w:w="11906" w:h="16838"/>
       <w:pgMar w:top="1417" w:right="1701" w:bottom="1417" w:left="1701" w:header="708" w:footer="708" w:gutter="0"/>
       <w:pgNumType w:start="0"/>
@@ -1946,8 +1643,8 @@
 </file>
 
 <file path=word/endnotes.xml><?xml version="1.0" encoding="utf-8"?>
-<w:endnotes xmlns:wpc="http://schemas.microsoft.com/office/word/2010/wordprocessingCanvas" xmlns:mc="http://schemas.openxmlformats.org/markup-compatibility/2006" xmlns:o="urn:schemas-microsoft-com:office:office" xmlns:r="http://schemas.openxmlformats.org/officeDocument/2006/relationships" xmlns:m="http://schemas.openxmlformats.org/officeDocument/2006/math" xmlns:v="urn:schemas-microsoft-com:vml" xmlns:wp14="http://schemas.microsoft.com/office/word/2010/wordprocessingDrawing" xmlns:wp="http://schemas.openxmlformats.org/drawingml/2006/wordprocessingDrawing" xmlns:w10="urn:schemas-microsoft-com:office:word" xmlns:w="http://schemas.openxmlformats.org/wordprocessingml/2006/main" xmlns:w14="http://schemas.microsoft.com/office/word/2010/wordml" xmlns:wpg="http://schemas.microsoft.com/office/word/2010/wordprocessingGroup" xmlns:wpi="http://schemas.microsoft.com/office/word/2010/wordprocessingInk" xmlns:wne="http://schemas.microsoft.com/office/word/2006/wordml" xmlns:wps="http://schemas.microsoft.com/office/word/2010/wordprocessingShape" mc:Ignorable="w14 wp14">
-  <w:endnote w:type="separator" w:id="-1">
+<w:endnotes xmlns:ve="http://schemas.openxmlformats.org/markup-compatibility/2006" xmlns:o="urn:schemas-microsoft-com:office:office" xmlns:r="http://schemas.openxmlformats.org/officeDocument/2006/relationships" xmlns:m="http://schemas.openxmlformats.org/officeDocument/2006/math" xmlns:v="urn:schemas-microsoft-com:vml" xmlns:wp="http://schemas.openxmlformats.org/drawingml/2006/wordprocessingDrawing" xmlns:w10="urn:schemas-microsoft-com:office:word" xmlns:w="http://schemas.openxmlformats.org/wordprocessingml/2006/main" xmlns:wne="http://schemas.microsoft.com/office/word/2006/wordml">
+  <w:endnote w:type="separator" w:id="0">
     <w:p>
       <w:pPr>
         <w:spacing w:after="0" w:line="240" w:lineRule="auto"/>
@@ -1957,7 +1654,7 @@
       </w:r>
     </w:p>
   </w:endnote>
-  <w:endnote w:type="continuationSeparator" w:id="0">
+  <w:endnote w:type="continuationSeparator" w:id="1">
     <w:p>
       <w:pPr>
         <w:spacing w:after="0" w:line="240" w:lineRule="auto"/>
@@ -1971,7 +1668,7 @@
 </file>
 
 <file path=word/footer1.xml><?xml version="1.0" encoding="utf-8"?>
-<w:ftr xmlns:wpc="http://schemas.microsoft.com/office/word/2010/wordprocessingCanvas" xmlns:mc="http://schemas.openxmlformats.org/markup-compatibility/2006" xmlns:o="urn:schemas-microsoft-com:office:office" xmlns:r="http://schemas.openxmlformats.org/officeDocument/2006/relationships" xmlns:m="http://schemas.openxmlformats.org/officeDocument/2006/math" xmlns:v="urn:schemas-microsoft-com:vml" xmlns:wp14="http://schemas.microsoft.com/office/word/2010/wordprocessingDrawing" xmlns:wp="http://schemas.openxmlformats.org/drawingml/2006/wordprocessingDrawing" xmlns:w10="urn:schemas-microsoft-com:office:word" xmlns:w="http://schemas.openxmlformats.org/wordprocessingml/2006/main" xmlns:w14="http://schemas.microsoft.com/office/word/2010/wordml" xmlns:wpg="http://schemas.microsoft.com/office/word/2010/wordprocessingGroup" xmlns:wpi="http://schemas.microsoft.com/office/word/2010/wordprocessingInk" xmlns:wne="http://schemas.microsoft.com/office/word/2006/wordml" xmlns:wps="http://schemas.microsoft.com/office/word/2010/wordprocessingShape" mc:Ignorable="w14 wp14">
+<w:ftr xmlns:ve="http://schemas.openxmlformats.org/markup-compatibility/2006" xmlns:o="urn:schemas-microsoft-com:office:office" xmlns:r="http://schemas.openxmlformats.org/officeDocument/2006/relationships" xmlns:m="http://schemas.openxmlformats.org/officeDocument/2006/math" xmlns:v="urn:schemas-microsoft-com:vml" xmlns:wp="http://schemas.openxmlformats.org/drawingml/2006/wordprocessingDrawing" xmlns:w10="urn:schemas-microsoft-com:office:word" xmlns:w="http://schemas.openxmlformats.org/wordprocessingml/2006/main" xmlns:wne="http://schemas.microsoft.com/office/word/2006/wordml">
   <w:sdt>
     <w:sdtPr>
       <w:id w:val="-360668170"/>
@@ -1990,73 +1687,22 @@
           <w:rPr>
             <w:noProof/>
           </w:rPr>
-          <mc:AlternateContent>
-            <mc:Choice Requires="wps">
-              <w:drawing>
-                <wp:inline distT="0" distB="0" distL="0" distR="0" wp14:anchorId="670A83B8" wp14:editId="196C18AA">
-                  <wp:extent cx="5467350" cy="45085"/>
-                  <wp:effectExtent l="9525" t="9525" r="0" b="2540"/>
-                  <wp:docPr id="648" name="Autoforma 1" descr="Horizontal clara"/>
-                  <wp:cNvGraphicFramePr>
-                    <a:graphicFrameLocks xmlns:a="http://schemas.openxmlformats.org/drawingml/2006/main"/>
-                  </wp:cNvGraphicFramePr>
-                  <a:graphic xmlns:a="http://schemas.openxmlformats.org/drawingml/2006/main">
-                    <a:graphicData uri="http://schemas.microsoft.com/office/word/2010/wordprocessingShape">
-                      <wps:wsp>
-                        <wps:cNvSpPr>
-                          <a:spLocks noChangeArrowheads="1"/>
-                        </wps:cNvSpPr>
-                        <wps:spPr bwMode="auto">
-                          <a:xfrm flipV="1">
-                            <a:off x="0" y="0"/>
-                            <a:ext cx="5934075" cy="45085"/>
-                          </a:xfrm>
-                          <a:prstGeom prst="flowChartDecision">
-                            <a:avLst/>
-                          </a:prstGeom>
-                          <a:pattFill prst="ltHorz">
-                            <a:fgClr>
-                              <a:srgbClr val="000000"/>
-                            </a:fgClr>
-                            <a:bgClr>
-                              <a:srgbClr val="FFFFFF"/>
-                            </a:bgClr>
-                          </a:pattFill>
-                          <a:extLst>
-                            <a:ext uri="{91240B29-F687-4F45-9708-019B960494DF}">
-                              <a14:hiddenLine xmlns:a14="http://schemas.microsoft.com/office/drawing/2010/main" w="9525">
-                                <a:solidFill>
-                                  <a:srgbClr val="000000"/>
-                                </a:solidFill>
-                                <a:miter lim="800000"/>
-                                <a:headEnd/>
-                                <a:tailEnd/>
-                              </a14:hiddenLine>
-                            </a:ext>
-                          </a:extLst>
-                        </wps:spPr>
-                        <wps:bodyPr rot="0" vert="horz" wrap="square" lIns="91440" tIns="45720" rIns="91440" bIns="45720" anchor="t" anchorCtr="0" upright="1">
-                          <a:noAutofit/>
-                        </wps:bodyPr>
-                      </wps:wsp>
-                    </a:graphicData>
-                  </a:graphic>
-                </wp:inline>
-              </w:drawing>
-            </mc:Choice>
-            <mc:Fallback>
-              <w:pict>
-                <v:shapetype id="_x0000_t110" coordsize="21600,21600" o:spt="110" path="m10800,l,10800,10800,21600,21600,10800xe">
-                  <v:stroke joinstyle="miter"/>
-                  <v:path gradientshapeok="t" o:connecttype="rect" textboxrect="5400,5400,16200,16200"/>
-                </v:shapetype>
-                <v:shape id="Autoforma 1" o:spid="_x0000_s1026" type="#_x0000_t110" alt="Descripción: Horizontal clara" style="width:430.5pt;height:3.55pt;flip:y;visibility:visible;mso-wrap-style:square;mso-left-percent:-10001;mso-top-percent:-10001;mso-position-horizontal:absolute;mso-position-horizontal-relative:char;mso-position-vertical:absolute;mso-position-vertical-relative:line;mso-left-percent:-10001;mso-top-percent:-10001;v-text-anchor:top" o:gfxdata="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" fillcolor="black" stroked="f">
-                  <v:fill r:id="rId1" o:title="" type="pattern"/>
-                  <w10:anchorlock/>
-                </v:shape>
-              </w:pict>
-            </mc:Fallback>
-          </mc:AlternateContent>
+        </w:r>
+        <w:r>
+          <w:rPr>
+            <w:noProof/>
+          </w:rPr>
+          <w:pict>
+            <v:shapetype id="_x0000_t110" coordsize="21600,21600" o:spt="110" path="m10800,l,10800,10800,21600,21600,10800xe">
+              <v:stroke joinstyle="miter"/>
+              <v:path gradientshapeok="t" o:connecttype="rect" textboxrect="5400,5400,16200,16200"/>
+            </v:shapetype>
+            <v:shape id="Autoforma 1" o:spid="_x0000_s4097" type="#_x0000_t110" alt="Descripción: Horizontal clara" style="width:430.5pt;height:3.55pt;flip:y;visibility:visible;mso-wrap-style:square;mso-left-percent:-10001;mso-top-percent:-10001;mso-position-horizontal:absolute;mso-position-horizontal-relative:char;mso-position-vertical:absolute;mso-position-vertical-relative:line;mso-left-percent:-10001;mso-top-percent:-10001;v-text-anchor:top" o:gfxdata="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" fillcolor="black" stroked="f">
+              <v:fill r:id="rId1" o:title="" type="pattern"/>
+              <w10:wrap type="none"/>
+              <w10:anchorlock/>
+            </v:shape>
+          </w:pict>
         </w:r>
       </w:p>
       <w:p>
@@ -2094,8 +1740,8 @@
 </file>
 
 <file path=word/footnotes.xml><?xml version="1.0" encoding="utf-8"?>
-<w:footnotes xmlns:wpc="http://schemas.microsoft.com/office/word/2010/wordprocessingCanvas" xmlns:mc="http://schemas.openxmlformats.org/markup-compatibility/2006" xmlns:o="urn:schemas-microsoft-com:office:office" xmlns:r="http://schemas.openxmlformats.org/officeDocument/2006/relationships" xmlns:m="http://schemas.openxmlformats.org/officeDocument/2006/math" xmlns:v="urn:schemas-microsoft-com:vml" xmlns:wp14="http://schemas.microsoft.com/office/word/2010/wordprocessingDrawing" xmlns:wp="http://schemas.openxmlformats.org/drawingml/2006/wordprocessingDrawing" xmlns:w10="urn:schemas-microsoft-com:office:word" xmlns:w="http://schemas.openxmlformats.org/wordprocessingml/2006/main" xmlns:w14="http://schemas.microsoft.com/office/word/2010/wordml" xmlns:wpg="http://schemas.microsoft.com/office/word/2010/wordprocessingGroup" xmlns:wpi="http://schemas.microsoft.com/office/word/2010/wordprocessingInk" xmlns:wne="http://schemas.microsoft.com/office/word/2006/wordml" xmlns:wps="http://schemas.microsoft.com/office/word/2010/wordprocessingShape" mc:Ignorable="w14 wp14">
-  <w:footnote w:type="separator" w:id="-1">
+<w:footnotes xmlns:ve="http://schemas.openxmlformats.org/markup-compatibility/2006" xmlns:o="urn:schemas-microsoft-com:office:office" xmlns:r="http://schemas.openxmlformats.org/officeDocument/2006/relationships" xmlns:m="http://schemas.openxmlformats.org/officeDocument/2006/math" xmlns:v="urn:schemas-microsoft-com:vml" xmlns:wp="http://schemas.openxmlformats.org/drawingml/2006/wordprocessingDrawing" xmlns:w10="urn:schemas-microsoft-com:office:word" xmlns:w="http://schemas.openxmlformats.org/wordprocessingml/2006/main" xmlns:wne="http://schemas.microsoft.com/office/word/2006/wordml">
+  <w:footnote w:type="separator" w:id="0">
     <w:p>
       <w:pPr>
         <w:spacing w:after="0" w:line="240" w:lineRule="auto"/>
@@ -2105,7 +1751,7 @@
       </w:r>
     </w:p>
   </w:footnote>
-  <w:footnote w:type="continuationSeparator" w:id="0">
+  <w:footnote w:type="continuationSeparator" w:id="1">
     <w:p>
       <w:pPr>
         <w:spacing w:after="0" w:line="240" w:lineRule="auto"/>
@@ -2119,7 +1765,7 @@
 </file>
 
 <file path=word/header1.xml><?xml version="1.0" encoding="utf-8"?>
-<w:hdr xmlns:wpc="http://schemas.microsoft.com/office/word/2010/wordprocessingCanvas" xmlns:mc="http://schemas.openxmlformats.org/markup-compatibility/2006" xmlns:o="urn:schemas-microsoft-com:office:office" xmlns:r="http://schemas.openxmlformats.org/officeDocument/2006/relationships" xmlns:m="http://schemas.openxmlformats.org/officeDocument/2006/math" xmlns:v="urn:schemas-microsoft-com:vml" xmlns:wp14="http://schemas.microsoft.com/office/word/2010/wordprocessingDrawing" xmlns:wp="http://schemas.openxmlformats.org/drawingml/2006/wordprocessingDrawing" xmlns:w10="urn:schemas-microsoft-com:office:word" xmlns:w="http://schemas.openxmlformats.org/wordprocessingml/2006/main" xmlns:w14="http://schemas.microsoft.com/office/word/2010/wordml" xmlns:wpg="http://schemas.microsoft.com/office/word/2010/wordprocessingGroup" xmlns:wpi="http://schemas.microsoft.com/office/word/2010/wordprocessingInk" xmlns:wne="http://schemas.microsoft.com/office/word/2006/wordml" xmlns:wps="http://schemas.microsoft.com/office/word/2010/wordprocessingShape" mc:Ignorable="w14 wp14">
+<w:hdr xmlns:ve="http://schemas.openxmlformats.org/markup-compatibility/2006" xmlns:o="urn:schemas-microsoft-com:office:office" xmlns:r="http://schemas.openxmlformats.org/officeDocument/2006/relationships" xmlns:m="http://schemas.openxmlformats.org/officeDocument/2006/math" xmlns:v="urn:schemas-microsoft-com:vml" xmlns:wp="http://schemas.openxmlformats.org/drawingml/2006/wordprocessingDrawing" xmlns:w10="urn:schemas-microsoft-com:office:word" xmlns:w="http://schemas.openxmlformats.org/wordprocessingml/2006/main" xmlns:wne="http://schemas.microsoft.com/office/word/2006/wordml">
   <w:p>
     <w:pPr>
       <w:pStyle w:val="Encabezado"/>
@@ -2128,325 +1774,95 @@
       <w:rPr>
         <w:noProof/>
       </w:rPr>
-      <mc:AlternateContent>
-        <mc:Choice Requires="wpg">
-          <w:drawing>
-            <wp:anchor distT="0" distB="0" distL="114300" distR="114300" simplePos="0" relativeHeight="251659264" behindDoc="0" locked="0" layoutInCell="0" allowOverlap="1" wp14:anchorId="1EC1788F" wp14:editId="7F3AC988">
-              <wp:simplePos x="0" y="0"/>
-              <wp:positionH relativeFrom="page">
-                <wp:align>center</wp:align>
-              </wp:positionH>
-              <wp:positionV relativeFrom="topMargin">
-                <wp:align>center</wp:align>
-              </wp:positionV>
-              <wp:extent cx="7371080" cy="530225"/>
-              <wp:effectExtent l="0" t="0" r="1270" b="3175"/>
-              <wp:wrapNone/>
-              <wp:docPr id="225" name="Grupo 196"/>
-              <wp:cNvGraphicFramePr>
-                <a:graphicFrameLocks xmlns:a="http://schemas.openxmlformats.org/drawingml/2006/main"/>
-              </wp:cNvGraphicFramePr>
-              <a:graphic xmlns:a="http://schemas.openxmlformats.org/drawingml/2006/main">
-                <a:graphicData uri="http://schemas.microsoft.com/office/word/2010/wordprocessingGroup">
-                  <wpg:wgp>
-                    <wpg:cNvGrpSpPr>
-                      <a:grpSpLocks/>
-                    </wpg:cNvGrpSpPr>
-                    <wpg:grpSpPr bwMode="auto">
-                      <a:xfrm>
-                        <a:off x="0" y="0"/>
-                        <a:ext cx="7371080" cy="530225"/>
-                        <a:chOff x="330" y="308"/>
-                        <a:chExt cx="11586" cy="835"/>
-                      </a:xfrm>
-                    </wpg:grpSpPr>
-                    <wps:wsp>
-                      <wps:cNvPr id="226" name="Rectangle 197"/>
-                      <wps:cNvSpPr>
-                        <a:spLocks noChangeArrowheads="1"/>
-                      </wps:cNvSpPr>
-                      <wps:spPr bwMode="auto">
-                        <a:xfrm>
-                          <a:off x="377" y="360"/>
-                          <a:ext cx="9346" cy="720"/>
-                        </a:xfrm>
-                        <a:prstGeom prst="rect">
-                          <a:avLst/>
-                        </a:prstGeom>
-                        <a:solidFill>
-                          <a:schemeClr val="accent6">
-                            <a:lumMod val="75000"/>
-                          </a:schemeClr>
-                        </a:solidFill>
-                        <a:extLst>
-                          <a:ext uri="{91240B29-F687-4F45-9708-019B960494DF}">
-                            <a14:hiddenLine xmlns:a14="http://schemas.microsoft.com/office/drawing/2010/main" w="19050">
-                              <a:solidFill>
-                                <a:srgbClr val="FFFFFF"/>
-                              </a:solidFill>
-                              <a:miter lim="800000"/>
-                              <a:headEnd/>
-                              <a:tailEnd/>
-                            </a14:hiddenLine>
-                          </a:ext>
-                        </a:extLst>
-                      </wps:spPr>
-                      <wps:txbx>
-                        <w:txbxContent>
-                          <w:sdt>
-                            <w:sdtPr>
-                              <w:rPr>
-                                <w:color w:val="FFFFFF" w:themeColor="background1"/>
-                                <w:sz w:val="28"/>
-                                <w:szCs w:val="28"/>
-                              </w:rPr>
-                              <w:alias w:val="Título"/>
-                              <w:id w:val="538682326"/>
-                              <w:dataBinding w:prefixMappings="xmlns:ns0='http://schemas.openxmlformats.org/package/2006/metadata/core-properties' xmlns:ns1='http://purl.org/dc/elements/1.1/'" w:xpath="/ns0:coreProperties[1]/ns1:title[1]" w:storeItemID="{6C3C8BC8-F283-45AE-878A-BAB7291924A1}"/>
-                              <w:text/>
-                            </w:sdtPr>
-                            <w:sdtContent>
-                              <w:p>
-                                <w:pPr>
-                                  <w:pStyle w:val="Encabezado"/>
-                                  <w:rPr>
-                                    <w:color w:val="FFFFFF" w:themeColor="background1"/>
-                                    <w:sz w:val="28"/>
-                                    <w:szCs w:val="28"/>
-                                  </w:rPr>
-                                </w:pPr>
-                                <w:r>
-                                  <w:rPr>
-                                    <w:color w:val="FFFFFF" w:themeColor="background1"/>
-                                    <w:sz w:val="28"/>
-                                    <w:szCs w:val="28"/>
-                                  </w:rPr>
-                                  <w:t>Seguimiento de eventos enlazados a ventanas</w:t>
-                                </w:r>
-                              </w:p>
-                            </w:sdtContent>
-                          </w:sdt>
-                        </w:txbxContent>
-                      </wps:txbx>
-                      <wps:bodyPr rot="0" vert="horz" wrap="square" lIns="91440" tIns="45720" rIns="91440" bIns="45720" anchor="ctr" anchorCtr="0" upright="1">
-                        <a:noAutofit/>
-                      </wps:bodyPr>
-                    </wps:wsp>
-                    <wps:wsp>
-                      <wps:cNvPr id="227" name="Rectangle 198"/>
-                      <wps:cNvSpPr>
-                        <a:spLocks noChangeArrowheads="1"/>
-                      </wps:cNvSpPr>
-                      <wps:spPr bwMode="auto">
-                        <a:xfrm>
-                          <a:off x="9763" y="360"/>
-                          <a:ext cx="2102" cy="720"/>
-                        </a:xfrm>
-                        <a:prstGeom prst="rect">
-                          <a:avLst/>
-                        </a:prstGeom>
-                        <a:solidFill>
-                          <a:schemeClr val="accent3"/>
-                        </a:solidFill>
-                        <a:extLst>
-                          <a:ext uri="{91240B29-F687-4F45-9708-019B960494DF}">
-                            <a14:hiddenLine xmlns:a14="http://schemas.microsoft.com/office/drawing/2010/main" w="25400">
-                              <a:solidFill>
-                                <a:srgbClr val="FFFFFF"/>
-                              </a:solidFill>
-                              <a:miter lim="800000"/>
-                              <a:headEnd/>
-                              <a:tailEnd/>
-                            </a14:hiddenLine>
-                          </a:ext>
-                        </a:extLst>
-                      </wps:spPr>
-                      <wps:txbx>
-                        <w:txbxContent>
-                          <w:sdt>
-                            <w:sdtPr>
-                              <w:rPr>
-                                <w:color w:val="FFFFFF" w:themeColor="background1"/>
-                                <w:sz w:val="36"/>
-                                <w:szCs w:val="36"/>
-                              </w:rPr>
-                              <w:alias w:val="Año"/>
-                              <w:id w:val="78709920"/>
-                              <w:dataBinding w:prefixMappings="xmlns:ns0='http://schemas.microsoft.com/office/2006/coverPageProps'" w:xpath="/ns0:CoverPageProperties[1]/ns0:PublishDate[1]" w:storeItemID="{55AF091B-3C7A-41E3-B477-F2FDAA23CFDA}"/>
-                              <w:date w:fullDate="2015-10-27T00:00:00Z">
-                                <w:dateFormat w:val="yyyy"/>
-                                <w:lid w:val="es-ES"/>
-                                <w:storeMappedDataAs w:val="dateTime"/>
-                                <w:calendar w:val="gregorian"/>
-                              </w:date>
-                            </w:sdtPr>
-                            <w:sdtContent>
-                              <w:p>
-                                <w:pPr>
-                                  <w:pStyle w:val="Encabezado"/>
-                                  <w:rPr>
-                                    <w:color w:val="FFFFFF" w:themeColor="background1"/>
-                                    <w:sz w:val="36"/>
-                                    <w:szCs w:val="36"/>
-                                  </w:rPr>
-                                </w:pPr>
-                                <w:r>
-                                  <w:rPr>
-                                    <w:color w:val="FFFFFF" w:themeColor="background1"/>
-                                    <w:sz w:val="36"/>
-                                    <w:szCs w:val="36"/>
-                                  </w:rPr>
-                                  <w:t>2015</w:t>
-                                </w:r>
-                              </w:p>
-                            </w:sdtContent>
-                          </w:sdt>
-                        </w:txbxContent>
-                      </wps:txbx>
-                      <wps:bodyPr rot="0" vert="horz" wrap="square" lIns="91440" tIns="45720" rIns="91440" bIns="45720" anchor="ctr" anchorCtr="0" upright="1">
-                        <a:noAutofit/>
-                      </wps:bodyPr>
-                    </wps:wsp>
-                    <wps:wsp>
-                      <wps:cNvPr id="228" name="Rectangle 199"/>
-                      <wps:cNvSpPr>
-                        <a:spLocks noChangeArrowheads="1"/>
-                      </wps:cNvSpPr>
-                      <wps:spPr bwMode="auto">
-                        <a:xfrm>
-                          <a:off x="330" y="308"/>
-                          <a:ext cx="11586" cy="835"/>
-                        </a:xfrm>
-                        <a:prstGeom prst="rect">
-                          <a:avLst/>
-                        </a:prstGeom>
-                        <a:noFill/>
-                        <a:ln w="12700">
-                          <a:solidFill>
-                            <a:srgbClr val="000000"/>
-                          </a:solidFill>
-                          <a:miter lim="800000"/>
-                          <a:headEnd/>
-                          <a:tailEnd/>
-                        </a:ln>
-                        <a:extLst>
-                          <a:ext uri="{909E8E84-426E-40DD-AFC4-6F175D3DCCD1}">
-                            <a14:hiddenFill xmlns:a14="http://schemas.microsoft.com/office/drawing/2010/main">
-                              <a:solidFill>
-                                <a:srgbClr val="FFFFFF"/>
-                              </a:solidFill>
-                            </a14:hiddenFill>
-                          </a:ext>
-                        </a:extLst>
-                      </wps:spPr>
-                      <wps:bodyPr rot="0" vert="horz" wrap="square" lIns="91440" tIns="45720" rIns="91440" bIns="45720" anchor="t" anchorCtr="0" upright="1">
-                        <a:noAutofit/>
-                      </wps:bodyPr>
-                    </wps:wsp>
-                  </wpg:wgp>
-                </a:graphicData>
-              </a:graphic>
-              <wp14:sizeRelH relativeFrom="page">
-                <wp14:pctWidth>95000</wp14:pctWidth>
-              </wp14:sizeRelH>
-              <wp14:sizeRelV relativeFrom="page">
-                <wp14:pctHeight>0</wp14:pctHeight>
-              </wp14:sizeRelV>
-            </wp:anchor>
-          </w:drawing>
-        </mc:Choice>
-        <mc:Fallback>
-          <w:pict>
-            <v:group id="Grupo 196" o:spid="_x0000_s1026" style="position:absolute;margin-left:0;margin-top:0;width:580.4pt;height:41.75pt;z-index:251659264;mso-width-percent:950;mso-position-horizontal:center;mso-position-horizontal-relative:page;mso-position-vertical:center;mso-position-vertical-relative:top-margin-area;mso-width-percent:950" coordorigin="330,308" coordsize="11586,835" o:gfxdata="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" o:allowincell="f">
-              <v:rect id="Rectangle 197" o:spid="_x0000_s1027" style="position:absolute;left:377;top:360;width:9346;height:720;visibility:visible;mso-wrap-style:square;v-text-anchor:middle" o:gfxdata="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" fillcolor="#77697a [2409]" stroked="f" strokecolor="white" strokeweight="1.5pt">
-                <v:textbox>
-                  <w:txbxContent>
-                    <w:sdt>
-                      <w:sdtPr>
+      <w:pict>
+        <v:group id="Grupo 196" o:spid="_x0000_s4098" style="position:absolute;margin-left:0;margin-top:0;width:580.4pt;height:41.75pt;z-index:251659264;mso-width-percent:950;mso-position-horizontal:center;mso-position-horizontal-relative:page;mso-position-vertical:center;mso-position-vertical-relative:top-margin-area;mso-width-percent:950" coordorigin="330,308" coordsize="11586,835" o:gfxdata="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" o:allowincell="f">
+          <v:rect id="Rectangle 197" o:spid="_x0000_s4101" style="position:absolute;left:377;top:360;width:9346;height:720;visibility:visible;mso-wrap-style:square;v-text-anchor:middle" o:gfxdata="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" fillcolor="#77697a [2409]" stroked="f" strokecolor="white" strokeweight="1.5pt">
+            <v:textbox>
+              <w:txbxContent>
+                <w:sdt>
+                  <w:sdtPr>
+                    <w:rPr>
+                      <w:color w:val="FFFFFF" w:themeColor="background1"/>
+                      <w:sz w:val="28"/>
+                      <w:szCs w:val="28"/>
+                    </w:rPr>
+                    <w:alias w:val="Título"/>
+                    <w:id w:val="538682326"/>
+                    <w:dataBinding w:prefixMappings="xmlns:ns0='http://schemas.openxmlformats.org/package/2006/metadata/core-properties' xmlns:ns1='http://purl.org/dc/elements/1.1/'" w:xpath="/ns0:coreProperties[1]/ns1:title[1]" w:storeItemID="{6C3C8BC8-F283-45AE-878A-BAB7291924A1}"/>
+                    <w:text/>
+                  </w:sdtPr>
+                  <w:sdtContent>
+                    <w:p>
+                      <w:pPr>
+                        <w:pStyle w:val="Encabezado"/>
                         <w:rPr>
                           <w:color w:val="FFFFFF" w:themeColor="background1"/>
                           <w:sz w:val="28"/>
                           <w:szCs w:val="28"/>
                         </w:rPr>
-                        <w:alias w:val="Título"/>
-                        <w:id w:val="538682326"/>
-                        <w:dataBinding w:prefixMappings="xmlns:ns0='http://schemas.openxmlformats.org/package/2006/metadata/core-properties' xmlns:ns1='http://purl.org/dc/elements/1.1/'" w:xpath="/ns0:coreProperties[1]/ns1:title[1]" w:storeItemID="{6C3C8BC8-F283-45AE-878A-BAB7291924A1}"/>
-                        <w:text/>
-                      </w:sdtPr>
-                      <w:sdtContent>
-                        <w:p>
-                          <w:pPr>
-                            <w:pStyle w:val="Encabezado"/>
-                            <w:rPr>
-                              <w:color w:val="FFFFFF" w:themeColor="background1"/>
-                              <w:sz w:val="28"/>
-                              <w:szCs w:val="28"/>
-                            </w:rPr>
-                          </w:pPr>
-                          <w:r>
-                            <w:rPr>
-                              <w:color w:val="FFFFFF" w:themeColor="background1"/>
-                              <w:sz w:val="28"/>
-                              <w:szCs w:val="28"/>
-                            </w:rPr>
-                            <w:t>Seguimiento de eventos enlazados a ventanas</w:t>
-                          </w:r>
-                        </w:p>
-                      </w:sdtContent>
-                    </w:sdt>
-                  </w:txbxContent>
-                </v:textbox>
-              </v:rect>
-              <v:rect id="Rectangle 198" o:spid="_x0000_s1028" style="position:absolute;left:9763;top:360;width:2102;height:720;visibility:visible;mso-wrap-style:square;v-text-anchor:middle" o:gfxdata="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" fillcolor="#7f8fa9 [3206]" stroked="f" strokecolor="white" strokeweight="2pt">
-                <v:textbox>
-                  <w:txbxContent>
-                    <w:sdt>
-                      <w:sdtPr>
+                      </w:pPr>
+                      <w:r>
+                        <w:rPr>
+                          <w:color w:val="FFFFFF" w:themeColor="background1"/>
+                          <w:sz w:val="28"/>
+                          <w:szCs w:val="28"/>
+                        </w:rPr>
+                        <w:t>Seguimiento de eventos enlazados a ventanas</w:t>
+                      </w:r>
+                    </w:p>
+                  </w:sdtContent>
+                </w:sdt>
+              </w:txbxContent>
+            </v:textbox>
+          </v:rect>
+          <v:rect id="Rectangle 198" o:spid="_x0000_s4100" style="position:absolute;left:9763;top:360;width:2102;height:720;visibility:visible;mso-wrap-style:square;v-text-anchor:middle" o:gfxdata="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" fillcolor="#7f8fa9 [3206]" stroked="f" strokecolor="white" strokeweight="2pt">
+            <v:textbox>
+              <w:txbxContent>
+                <w:sdt>
+                  <w:sdtPr>
+                    <w:rPr>
+                      <w:color w:val="FFFFFF" w:themeColor="background1"/>
+                      <w:sz w:val="36"/>
+                      <w:szCs w:val="36"/>
+                    </w:rPr>
+                    <w:alias w:val="Año"/>
+                    <w:id w:val="78709920"/>
+                    <w:dataBinding w:prefixMappings="xmlns:ns0='http://schemas.microsoft.com/office/2006/coverPageProps'" w:xpath="/ns0:CoverPageProperties[1]/ns0:PublishDate[1]" w:storeItemID="{55AF091B-3C7A-41E3-B477-F2FDAA23CFDA}"/>
+                    <w:date w:fullDate="2015-10-27T00:00:00Z">
+                      <w:dateFormat w:val="yyyy"/>
+                      <w:lid w:val="es-ES"/>
+                      <w:storeMappedDataAs w:val="dateTime"/>
+                      <w:calendar w:val="gregorian"/>
+                    </w:date>
+                  </w:sdtPr>
+                  <w:sdtContent>
+                    <w:p>
+                      <w:pPr>
+                        <w:pStyle w:val="Encabezado"/>
                         <w:rPr>
                           <w:color w:val="FFFFFF" w:themeColor="background1"/>
                           <w:sz w:val="36"/>
                           <w:szCs w:val="36"/>
                         </w:rPr>
-                        <w:alias w:val="Año"/>
-                        <w:id w:val="78709920"/>
-                        <w:dataBinding w:prefixMappings="xmlns:ns0='http://schemas.microsoft.com/office/2006/coverPageProps'" w:xpath="/ns0:CoverPageProperties[1]/ns0:PublishDate[1]" w:storeItemID="{55AF091B-3C7A-41E3-B477-F2FDAA23CFDA}"/>
-                        <w:date w:fullDate="2015-10-27T00:00:00Z">
-                          <w:dateFormat w:val="yyyy"/>
-                          <w:lid w:val="es-ES"/>
-                          <w:storeMappedDataAs w:val="dateTime"/>
-                          <w:calendar w:val="gregorian"/>
-                        </w:date>
-                      </w:sdtPr>
-                      <w:sdtContent>
-                        <w:p>
-                          <w:pPr>
-                            <w:pStyle w:val="Encabezado"/>
-                            <w:rPr>
-                              <w:color w:val="FFFFFF" w:themeColor="background1"/>
-                              <w:sz w:val="36"/>
-                              <w:szCs w:val="36"/>
-                            </w:rPr>
-                          </w:pPr>
-                          <w:r>
-                            <w:rPr>
-                              <w:color w:val="FFFFFF" w:themeColor="background1"/>
-                              <w:sz w:val="36"/>
-                              <w:szCs w:val="36"/>
-                            </w:rPr>
-                            <w:t>2015</w:t>
-                          </w:r>
-                        </w:p>
-                      </w:sdtContent>
-                    </w:sdt>
-                  </w:txbxContent>
-                </v:textbox>
-              </v:rect>
-              <v:rect id="Rectangle 199" o:spid="_x0000_s1029" style="position:absolute;left:330;top:308;width:11586;height:835;visibility:visible;mso-wrap-style:square;v-text-anchor:top" o:gfxdata="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" filled="f" strokeweight="1pt"/>
-              <w10:wrap anchorx="page" anchory="margin"/>
-            </v:group>
-          </w:pict>
-        </mc:Fallback>
-      </mc:AlternateContent>
+                      </w:pPr>
+                      <w:r>
+                        <w:rPr>
+                          <w:color w:val="FFFFFF" w:themeColor="background1"/>
+                          <w:sz w:val="36"/>
+                          <w:szCs w:val="36"/>
+                        </w:rPr>
+                        <w:t>2015</w:t>
+                      </w:r>
+                    </w:p>
+                  </w:sdtContent>
+                </w:sdt>
+              </w:txbxContent>
+            </v:textbox>
+          </v:rect>
+          <v:rect id="Rectangle 199" o:spid="_x0000_s4099" style="position:absolute;left:330;top:308;width:11586;height:835;visibility:visible;mso-wrap-style:square;v-text-anchor:top" o:gfxdata="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" filled="f" strokeweight="1pt"/>
+          <w10:wrap anchorx="page" anchory="margin"/>
+        </v:group>
+      </w:pict>
     </w:r>
   </w:p>
   <w:p>
@@ -2458,7 +1874,7 @@
 </file>
 
 <file path=word/numbering.xml><?xml version="1.0" encoding="utf-8"?>
-<w:numbering xmlns:wpc="http://schemas.microsoft.com/office/word/2010/wordprocessingCanvas" xmlns:mc="http://schemas.openxmlformats.org/markup-compatibility/2006" xmlns:o="urn:schemas-microsoft-com:office:office" xmlns:r="http://schemas.openxmlformats.org/officeDocument/2006/relationships" xmlns:m="http://schemas.openxmlformats.org/officeDocument/2006/math" xmlns:v="urn:schemas-microsoft-com:vml" xmlns:wp14="http://schemas.microsoft.com/office/word/2010/wordprocessingDrawing" xmlns:wp="http://schemas.openxmlformats.org/drawingml/2006/wordprocessingDrawing" xmlns:w10="urn:schemas-microsoft-com:office:word" xmlns:w="http://schemas.openxmlformats.org/wordprocessingml/2006/main" xmlns:w14="http://schemas.microsoft.com/office/word/2010/wordml" xmlns:wpg="http://schemas.microsoft.com/office/word/2010/wordprocessingGroup" xmlns:wpi="http://schemas.microsoft.com/office/word/2010/wordprocessingInk" xmlns:wne="http://schemas.microsoft.com/office/word/2006/wordml" xmlns:wps="http://schemas.microsoft.com/office/word/2010/wordprocessingShape" mc:Ignorable="w14 wp14">
+<w:numbering xmlns:ve="http://schemas.openxmlformats.org/markup-compatibility/2006" xmlns:o="urn:schemas-microsoft-com:office:office" xmlns:r="http://schemas.openxmlformats.org/officeDocument/2006/relationships" xmlns:m="http://schemas.openxmlformats.org/officeDocument/2006/math" xmlns:v="urn:schemas-microsoft-com:vml" xmlns:wp="http://schemas.openxmlformats.org/drawingml/2006/wordprocessingDrawing" xmlns:w10="urn:schemas-microsoft-com:office:word" xmlns:w="http://schemas.openxmlformats.org/wordprocessingml/2006/main" xmlns:wne="http://schemas.microsoft.com/office/word/2006/wordml">
   <w:abstractNum w:abstractNumId="0">
     <w:nsid w:val="17542533"/>
     <w:multiLevelType w:val="hybridMultilevel"/>
@@ -3016,7 +2432,7 @@
 </file>
 
 <file path=word/styles.xml><?xml version="1.0" encoding="utf-8"?>
-<w:styles xmlns:mc="http://schemas.openxmlformats.org/markup-compatibility/2006" xmlns:r="http://schemas.openxmlformats.org/officeDocument/2006/relationships" xmlns:w="http://schemas.openxmlformats.org/wordprocessingml/2006/main" xmlns:w14="http://schemas.microsoft.com/office/word/2010/wordml" mc:Ignorable="w14">
+<w:styles xmlns:r="http://schemas.openxmlformats.org/officeDocument/2006/relationships" xmlns:w="http://schemas.openxmlformats.org/wordprocessingml/2006/main">
   <w:docDefaults>
     <w:rPrDefault>
       <w:rPr>
@@ -3174,6 +2590,7 @@
   <w:style w:type="paragraph" w:default="1" w:styleId="Normal">
     <w:name w:val="Normal"/>
     <w:qFormat/>
+    <w:rsid w:val="007A580C"/>
   </w:style>
   <w:style w:type="paragraph" w:styleId="Ttulo1">
     <w:name w:val="heading 1"/>
@@ -3256,6 +2673,7 @@
     <w:uiPriority w:val="99"/>
     <w:semiHidden/>
     <w:unhideWhenUsed/>
+    <w:qFormat/>
     <w:tblPr>
       <w:tblInd w:w="0" w:type="dxa"/>
       <w:tblCellMar>
@@ -3990,7 +3408,7 @@
 </file>
 
 <file path=word/glossary/document.xml><?xml version="1.0" encoding="utf-8"?>
-<w:glossaryDocument xmlns:wpc="http://schemas.microsoft.com/office/word/2010/wordprocessingCanvas" xmlns:mc="http://schemas.openxmlformats.org/markup-compatibility/2006" xmlns:o="urn:schemas-microsoft-com:office:office" xmlns:r="http://schemas.openxmlformats.org/officeDocument/2006/relationships" xmlns:m="http://schemas.openxmlformats.org/officeDocument/2006/math" xmlns:v="urn:schemas-microsoft-com:vml" xmlns:wp14="http://schemas.microsoft.com/office/word/2010/wordprocessingDrawing" xmlns:wp="http://schemas.openxmlformats.org/drawingml/2006/wordprocessingDrawing" xmlns:w10="urn:schemas-microsoft-com:office:word" xmlns:w="http://schemas.openxmlformats.org/wordprocessingml/2006/main" xmlns:w14="http://schemas.microsoft.com/office/word/2010/wordml" xmlns:wpg="http://schemas.microsoft.com/office/word/2010/wordprocessingGroup" xmlns:wpi="http://schemas.microsoft.com/office/word/2010/wordprocessingInk" xmlns:wne="http://schemas.microsoft.com/office/word/2006/wordml" xmlns:wps="http://schemas.microsoft.com/office/word/2010/wordprocessingShape" mc:Ignorable="w14 wp14">
+<w:glossaryDocument xmlns:ve="http://schemas.openxmlformats.org/markup-compatibility/2006" xmlns:o="urn:schemas-microsoft-com:office:office" xmlns:r="http://schemas.openxmlformats.org/officeDocument/2006/relationships" xmlns:m="http://schemas.openxmlformats.org/officeDocument/2006/math" xmlns:v="urn:schemas-microsoft-com:vml" xmlns:wp="http://schemas.openxmlformats.org/drawingml/2006/wordprocessingDrawing" xmlns:w10="urn:schemas-microsoft-com:office:word" xmlns:w="http://schemas.openxmlformats.org/wordprocessingml/2006/main" xmlns:wne="http://schemas.microsoft.com/office/word/2006/wordml">
   <w:docParts>
     <w:docPart>
       <w:docPartPr>
@@ -4106,38 +3524,12 @@
         </w:p>
       </w:docPartBody>
     </w:docPart>
-    <w:docPart>
-      <w:docPartPr>
-        <w:name w:val="D10B65E28A38443A80599984E63FB4C0"/>
-        <w:category>
-          <w:name w:val="General"/>
-          <w:gallery w:val="placeholder"/>
-        </w:category>
-        <w:types>
-          <w:type w:val="bbPlcHdr"/>
-        </w:types>
-        <w:behaviors>
-          <w:behavior w:val="content"/>
-        </w:behaviors>
-        <w:guid w:val="{B97037CA-29C5-4021-9F50-AFA274DC7901}"/>
-      </w:docPartPr>
-      <w:docPartBody>
-        <w:p>
-          <w:pPr>
-            <w:pStyle w:val="D10B65E28A38443A80599984E63FB4C0"/>
-          </w:pPr>
-          <w:r>
-            <w:t>[Escriba el nombre del autor]</w:t>
-          </w:r>
-        </w:p>
-      </w:docPartBody>
-    </w:docPart>
   </w:docParts>
 </w:glossaryDocument>
 </file>
 
 <file path=word/glossary/fontTable.xml><?xml version="1.0" encoding="utf-8"?>
-<w:fonts xmlns:mc="http://schemas.openxmlformats.org/markup-compatibility/2006" xmlns:r="http://schemas.openxmlformats.org/officeDocument/2006/relationships" xmlns:w="http://schemas.openxmlformats.org/wordprocessingml/2006/main" xmlns:w14="http://schemas.microsoft.com/office/word/2010/wordml" mc:Ignorable="w14">
+<w:fonts xmlns:r="http://schemas.openxmlformats.org/officeDocument/2006/relationships" xmlns:w="http://schemas.openxmlformats.org/wordprocessingml/2006/main">
   <w:font w:name="Symbol">
     <w:panose1 w:val="05050102010706020507"/>
     <w:charset w:val="02"/>
@@ -4157,7 +3549,7 @@
     <w:charset w:val="00"/>
     <w:family w:val="modern"/>
     <w:pitch w:val="fixed"/>
-    <w:sig w:usb0="E0002EFF" w:usb1="C0007843" w:usb2="00000009" w:usb3="00000000" w:csb0="000001FF" w:csb1="00000000"/>
+    <w:sig w:usb0="E0002AFF" w:usb1="C0007843" w:usb2="00000009" w:usb3="00000000" w:csb0="000001FF" w:csb1="00000000"/>
   </w:font>
   <w:font w:name="Wingdings">
     <w:panose1 w:val="05000000000000000000"/>
@@ -4174,11 +3566,12 @@
     <w:sig w:usb0="E0000287" w:usb1="40000013" w:usb2="00000000" w:usb3="00000000" w:csb0="0000019F" w:csb1="00000000"/>
   </w:font>
   <w:font w:name="Tahoma">
-    <w:panose1 w:val="020B0604030504040204"/>
+    <w:panose1 w:val="00000000000000000000"/>
     <w:charset w:val="00"/>
     <w:family w:val="swiss"/>
+    <w:notTrueType/>
     <w:pitch w:val="variable"/>
-    <w:sig w:usb0="E1002EFF" w:usb1="C000605B" w:usb2="00000029" w:usb3="00000000" w:csb0="000101FF" w:csb1="00000000"/>
+    <w:sig w:usb0="00000003" w:usb1="00000000" w:usb2="00000000" w:usb3="00000000" w:csb0="00000001" w:csb1="00000000"/>
   </w:font>
   <w:font w:name="Calibri">
     <w:panose1 w:val="020F0502020204030204"/>
@@ -4198,27 +3591,24 @@
 </file>
 
 <file path=word/glossary/settings.xml><?xml version="1.0" encoding="utf-8"?>
-<w:settings xmlns:mc="http://schemas.openxmlformats.org/markup-compatibility/2006" xmlns:o="urn:schemas-microsoft-com:office:office" xmlns:r="http://schemas.openxmlformats.org/officeDocument/2006/relationships" xmlns:m="http://schemas.openxmlformats.org/officeDocument/2006/math" xmlns:v="urn:schemas-microsoft-com:vml" xmlns:w10="urn:schemas-microsoft-com:office:word" xmlns:w="http://schemas.openxmlformats.org/wordprocessingml/2006/main" xmlns:w14="http://schemas.microsoft.com/office/word/2010/wordml" xmlns:sl="http://schemas.openxmlformats.org/schemaLibrary/2006/main" mc:Ignorable="w14">
+<w:settings xmlns:o="urn:schemas-microsoft-com:office:office" xmlns:r="http://schemas.openxmlformats.org/officeDocument/2006/relationships" xmlns:m="http://schemas.openxmlformats.org/officeDocument/2006/math" xmlns:v="urn:schemas-microsoft-com:vml" xmlns:w10="urn:schemas-microsoft-com:office:word" xmlns:w="http://schemas.openxmlformats.org/wordprocessingml/2006/main" xmlns:sl="http://schemas.openxmlformats.org/schemaLibrary/2006/main">
   <w:view w:val="normal"/>
   <w:defaultTabStop w:val="708"/>
   <w:hyphenationZone w:val="425"/>
   <w:characterSpacingControl w:val="doNotCompress"/>
   <w:compat>
     <w:useFELayout/>
-    <w:compatSetting w:name="compatibilityMode" w:uri="http://schemas.microsoft.com/office/word" w:val="14"/>
-    <w:compatSetting w:name="overrideTableStyleFontSizeAndJustification" w:uri="http://schemas.microsoft.com/office/word" w:val="1"/>
-    <w:compatSetting w:name="enableOpenTypeFeatures" w:uri="http://schemas.microsoft.com/office/word" w:val="1"/>
-    <w:compatSetting w:name="doNotFlipMirrorIndents" w:uri="http://schemas.microsoft.com/office/word" w:val="1"/>
   </w:compat>
   <w:rsids>
     <w:rsidRoot w:val="00452D38"/>
     <w:rsid w:val="00452D38"/>
+    <w:rsid w:val="00F90117"/>
   </w:rsids>
   <m:mathPr>
     <m:mathFont m:val="Cambria Math"/>
     <m:brkBin m:val="before"/>
     <m:brkBinSub m:val="--"/>
-    <m:smallFrac m:val="0"/>
+    <m:smallFrac/>
     <m:dispDef/>
     <m:lMargin m:val="0"/>
     <m:rMargin m:val="0"/>
@@ -4235,7 +3625,7 @@
 </file>
 
 <file path=word/glossary/styles.xml><?xml version="1.0" encoding="utf-8"?>
-<w:styles xmlns:mc="http://schemas.openxmlformats.org/markup-compatibility/2006" xmlns:r="http://schemas.openxmlformats.org/officeDocument/2006/relationships" xmlns:w="http://schemas.openxmlformats.org/wordprocessingml/2006/main" xmlns:w14="http://schemas.microsoft.com/office/word/2010/wordml" mc:Ignorable="w14">
+<w:styles xmlns:r="http://schemas.openxmlformats.org/officeDocument/2006/relationships" xmlns:w="http://schemas.openxmlformats.org/wordprocessingml/2006/main">
   <w:docDefaults>
     <w:rPrDefault>
       <w:rPr>
@@ -4393,6 +3783,7 @@
   <w:style w:type="paragraph" w:default="1" w:styleId="Normal">
     <w:name w:val="Normal"/>
     <w:qFormat/>
+    <w:rsid w:val="00F90117"/>
   </w:style>
   <w:style w:type="character" w:default="1" w:styleId="Fuentedeprrafopredeter">
     <w:name w:val="Default Paragraph Font"/>
@@ -4405,6 +3796,7 @@
     <w:uiPriority w:val="99"/>
     <w:semiHidden/>
     <w:unhideWhenUsed/>
+    <w:qFormat/>
     <w:tblPr>
       <w:tblInd w:w="0" w:type="dxa"/>
       <w:tblCellMar>
@@ -4456,230 +3848,8 @@
 </w:styles>
 </file>
 
-<file path=word/glossary/stylesWithEffects.xml><?xml version="1.0" encoding="utf-8"?>
-<w:styles xmlns:wpc="http://schemas.microsoft.com/office/word/2010/wordprocessingCanvas" xmlns:mc="http://schemas.openxmlformats.org/markup-compatibility/2006" xmlns:o="urn:schemas-microsoft-com:office:office" xmlns:r="http://schemas.openxmlformats.org/officeDocument/2006/relationships" xmlns:m="http://schemas.openxmlformats.org/officeDocument/2006/math" xmlns:v="urn:schemas-microsoft-com:vml" xmlns:wp14="http://schemas.microsoft.com/office/word/2010/wordprocessingDrawing" xmlns:wp="http://schemas.openxmlformats.org/drawingml/2006/wordprocessingDrawing" xmlns:w10="urn:schemas-microsoft-com:office:word" xmlns:w="http://schemas.openxmlformats.org/wordprocessingml/2006/main" xmlns:w14="http://schemas.microsoft.com/office/word/2010/wordml" xmlns:wpg="http://schemas.microsoft.com/office/word/2010/wordprocessingGroup" xmlns:wpi="http://schemas.microsoft.com/office/word/2010/wordprocessingInk" xmlns:wne="http://schemas.microsoft.com/office/word/2006/wordml" xmlns:wps="http://schemas.microsoft.com/office/word/2010/wordprocessingShape" mc:Ignorable="w14 wp14">
-  <w:docDefaults>
-    <w:rPrDefault>
-      <w:rPr>
-        <w:rFonts w:asciiTheme="minorHAnsi" w:eastAsiaTheme="minorEastAsia" w:hAnsiTheme="minorHAnsi" w:cstheme="minorBidi"/>
-        <w:sz w:val="22"/>
-        <w:szCs w:val="22"/>
-        <w:lang w:val="es-ES" w:eastAsia="es-ES" w:bidi="ar-SA"/>
-      </w:rPr>
-    </w:rPrDefault>
-    <w:pPrDefault>
-      <w:pPr>
-        <w:spacing w:after="200" w:line="276" w:lineRule="auto"/>
-      </w:pPr>
-    </w:pPrDefault>
-  </w:docDefaults>
-  <w:latentStyles w:defLockedState="0" w:defUIPriority="99" w:defSemiHidden="1" w:defUnhideWhenUsed="1" w:defQFormat="0" w:count="267">
-    <w:lsdException w:name="Normal" w:semiHidden="0" w:uiPriority="0" w:unhideWhenUsed="0" w:qFormat="1"/>
-    <w:lsdException w:name="heading 1" w:semiHidden="0" w:uiPriority="9" w:unhideWhenUsed="0" w:qFormat="1"/>
-    <w:lsdException w:name="heading 2" w:uiPriority="9" w:qFormat="1"/>
-    <w:lsdException w:name="heading 3" w:uiPriority="9" w:qFormat="1"/>
-    <w:lsdException w:name="heading 4" w:uiPriority="9" w:qFormat="1"/>
-    <w:lsdException w:name="heading 5" w:uiPriority="9" w:qFormat="1"/>
-    <w:lsdException w:name="heading 6" w:uiPriority="9" w:qFormat="1"/>
-    <w:lsdException w:name="heading 7" w:uiPriority="9" w:qFormat="1"/>
-    <w:lsdException w:name="heading 8" w:uiPriority="9" w:qFormat="1"/>
-    <w:lsdException w:name="heading 9" w:uiPriority="9" w:qFormat="1"/>
-    <w:lsdException w:name="toc 1" w:uiPriority="39"/>
-    <w:lsdException w:name="toc 2" w:uiPriority="39"/>
-    <w:lsdException w:name="toc 3" w:uiPriority="39"/>
-    <w:lsdException w:name="toc 4" w:uiPriority="39"/>
-    <w:lsdException w:name="toc 5" w:uiPriority="39"/>
-    <w:lsdException w:name="toc 6" w:uiPriority="39"/>
-    <w:lsdException w:name="toc 7" w:uiPriority="39"/>
-    <w:lsdException w:name="toc 8" w:uiPriority="39"/>
-    <w:lsdException w:name="toc 9" w:uiPriority="39"/>
-    <w:lsdException w:name="caption" w:uiPriority="35" w:qFormat="1"/>
-    <w:lsdException w:name="Title" w:semiHidden="0" w:uiPriority="10" w:unhideWhenUsed="0" w:qFormat="1"/>
-    <w:lsdException w:name="Default Paragraph Font" w:uiPriority="1"/>
-    <w:lsdException w:name="Subtitle" w:semiHidden="0" w:uiPriority="11" w:unhideWhenUsed="0" w:qFormat="1"/>
-    <w:lsdException w:name="Strong" w:semiHidden="0" w:uiPriority="22" w:unhideWhenUsed="0" w:qFormat="1"/>
-    <w:lsdException w:name="Emphasis" w:semiHidden="0" w:uiPriority="20" w:unhideWhenUsed="0" w:qFormat="1"/>
-    <w:lsdException w:name="Table Grid" w:semiHidden="0" w:uiPriority="59" w:unhideWhenUsed="0"/>
-    <w:lsdException w:name="Placeholder Text" w:unhideWhenUsed="0"/>
-    <w:lsdException w:name="No Spacing" w:semiHidden="0" w:uiPriority="1" w:unhideWhenUsed="0" w:qFormat="1"/>
-    <w:lsdException w:name="Light Shading" w:semiHidden="0" w:uiPriority="60" w:unhideWhenUsed="0"/>
-    <w:lsdException w:name="Light List" w:semiHidden="0" w:uiPriority="61" w:unhideWhenUsed="0"/>
-    <w:lsdException w:name="Light Grid" w:semiHidden="0" w:uiPriority="62" w:unhideWhenUsed="0"/>
-    <w:lsdException w:name="Medium Shading 1" w:semiHidden="0" w:uiPriority="63" w:unhideWhenUsed="0"/>
-    <w:lsdException w:name="Medium Shading 2" w:semiHidden="0" w:uiPriority="64" w:unhideWhenUsed="0"/>
-    <w:lsdException w:name="Medium List 1" w:semiHidden="0" w:uiPriority="65" w:unhideWhenUsed="0"/>
-    <w:lsdException w:name="Medium List 2" w:semiHidden="0" w:uiPriority="66" w:unhideWhenUsed="0"/>
-    <w:lsdException w:name="Medium Grid 1" w:semiHidden="0" w:uiPriority="67" w:unhideWhenUsed="0"/>
-    <w:lsdException w:name="Medium Grid 2" w:semiHidden="0" w:uiPriority="68" w:unhideWhenUsed="0"/>
-    <w:lsdException w:name="Medium Grid 3" w:semiHidden="0" w:uiPriority="69" w:unhideWhenUsed="0"/>
-    <w:lsdException w:name="Dark List" w:semiHidden="0" w:uiPriority="70" w:unhideWhenUsed="0"/>
-    <w:lsdException w:name="Colorful Shading" w:semiHidden="0" w:uiPriority="71" w:unhideWhenUsed="0"/>
-    <w:lsdException w:name="Colorful List" w:semiHidden="0" w:uiPriority="72" w:unhideWhenUsed="0"/>
-    <w:lsdException w:name="Colorful Grid" w:semiHidden="0" w:uiPriority="73" w:unhideWhenUsed="0"/>
-    <w:lsdException w:name="Light Shading Accent 1" w:semiHidden="0" w:uiPriority="60" w:unhideWhenUsed="0"/>
-    <w:lsdException w:name="Light List Accent 1" w:semiHidden="0" w:uiPriority="61" w:unhideWhenUsed="0"/>
-    <w:lsdException w:name="Light Grid Accent 1" w:semiHidden="0" w:uiPriority="62" w:unhideWhenUsed="0"/>
-    <w:lsdException w:name="Medium Shading 1 Accent 1" w:semiHidden="0" w:uiPriority="63" w:unhideWhenUsed="0"/>
-    <w:lsdException w:name="Medium Shading 2 Accent 1" w:semiHidden="0" w:uiPriority="64" w:unhideWhenUsed="0"/>
-    <w:lsdException w:name="Medium List 1 Accent 1" w:semiHidden="0" w:uiPriority="65" w:unhideWhenUsed="0"/>
-    <w:lsdException w:name="Revision" w:unhideWhenUsed="0"/>
-    <w:lsdException w:name="List Paragraph" w:semiHidden="0" w:uiPriority="34" w:unhideWhenUsed="0" w:qFormat="1"/>
-    <w:lsdException w:name="Quote" w:semiHidden="0" w:uiPriority="29" w:unhideWhenUsed="0" w:qFormat="1"/>
-    <w:lsdException w:name="Intense Quote" w:semiHidden="0" w:uiPriority="30" w:unhideWhenUsed="0" w:qFormat="1"/>
-    <w:lsdException w:name="Medium List 2 Accent 1" w:semiHidden="0" w:uiPriority="66" w:unhideWhenUsed="0"/>
-    <w:lsdException w:name="Medium Grid 1 Accent 1" w:semiHidden="0" w:uiPriority="67" w:unhideWhenUsed="0"/>
-    <w:lsdException w:name="Medium Grid 2 Accent 1" w:semiHidden="0" w:uiPriority="68" w:unhideWhenUsed="0"/>
-    <w:lsdException w:name="Medium Grid 3 Accent 1" w:semiHidden="0" w:uiPriority="69" w:unhideWhenUsed="0"/>
-    <w:lsdException w:name="Dark List Accent 1" w:semiHidden="0" w:uiPriority="70" w:unhideWhenUsed="0"/>
-    <w:lsdException w:name="Colorful Shading Accent 1" w:semiHidden="0" w:uiPriority="71" w:unhideWhenUsed="0"/>
-    <w:lsdException w:name="Colorful List Accent 1" w:semiHidden="0" w:uiPriority="72" w:unhideWhenUsed="0"/>
-    <w:lsdException w:name="Colorful Grid Accent 1" w:semiHidden="0" w:uiPriority="73" w:unhideWhenUsed="0"/>
-    <w:lsdException w:name="Light Shading Accent 2" w:semiHidden="0" w:uiPriority="60" w:unhideWhenUsed="0"/>
-    <w:lsdException w:name="Light List Accent 2" w:semiHidden="0" w:uiPriority="61" w:unhideWhenUsed="0"/>
-    <w:lsdException w:name="Light Grid Accent 2" w:semiHidden="0" w:uiPriority="62" w:unhideWhenUsed="0"/>
-    <w:lsdException w:name="Medium Shading 1 Accent 2" w:semiHidden="0" w:uiPriority="63" w:unhideWhenUsed="0"/>
-    <w:lsdException w:name="Medium Shading 2 Accent 2" w:semiHidden="0" w:uiPriority="64" w:unhideWhenUsed="0"/>
-    <w:lsdException w:name="Medium List 1 Accent 2" w:semiHidden="0" w:uiPriority="65" w:unhideWhenUsed="0"/>
-    <w:lsdException w:name="Medium List 2 Accent 2" w:semiHidden="0" w:uiPriority="66" w:unhideWhenUsed="0"/>
-    <w:lsdException w:name="Medium Grid 1 Accent 2" w:semiHidden="0" w:uiPriority="67" w:unhideWhenUsed="0"/>
-    <w:lsdException w:name="Medium Grid 2 Accent 2" w:semiHidden="0" w:uiPriority="68" w:unhideWhenUsed="0"/>
-    <w:lsdException w:name="Medium Grid 3 Accent 2" w:semiHidden="0" w:uiPriority="69" w:unhideWhenUsed="0"/>
-    <w:lsdException w:name="Dark List Accent 2" w:semiHidden="0" w:uiPriority="70" w:unhideWhenUsed="0"/>
-    <w:lsdException w:name="Colorful Shading Accent 2" w:semiHidden="0" w:uiPriority="71" w:unhideWhenUsed="0"/>
-    <w:lsdException w:name="Colorful List Accent 2" w:semiHidden="0" w:uiPriority="72" w:unhideWhenUsed="0"/>
-    <w:lsdException w:name="Colorful Grid Accent 2" w:semiHidden="0" w:uiPriority="73" w:unhideWhenUsed="0"/>
-    <w:lsdException w:name="Light Shading Accent 3" w:semiHidden="0" w:uiPriority="60" w:unhideWhenUsed="0"/>
-    <w:lsdException w:name="Light List Accent 3" w:semiHidden="0" w:uiPriority="61" w:unhideWhenUsed="0"/>
-    <w:lsdException w:name="Light Grid Accent 3" w:semiHidden="0" w:uiPriority="62" w:unhideWhenUsed="0"/>
-    <w:lsdException w:name="Medium Shading 1 Accent 3" w:semiHidden="0" w:uiPriority="63" w:unhideWhenUsed="0"/>
-    <w:lsdException w:name="Medium Shading 2 Accent 3" w:semiHidden="0" w:uiPriority="64" w:unhideWhenUsed="0"/>
-    <w:lsdException w:name="Medium List 1 Accent 3" w:semiHidden="0" w:uiPriority="65" w:unhideWhenUsed="0"/>
-    <w:lsdException w:name="Medium List 2 Accent 3" w:semiHidden="0" w:uiPriority="66" w:unhideWhenUsed="0"/>
-    <w:lsdException w:name="Medium Grid 1 Accent 3" w:semiHidden="0" w:uiPriority="67" w:unhideWhenUsed="0"/>
-    <w:lsdException w:name="Medium Grid 2 Accent 3" w:semiHidden="0" w:uiPriority="68" w:unhideWhenUsed="0"/>
-    <w:lsdException w:name="Medium Grid 3 Accent 3" w:semiHidden="0" w:uiPriority="69" w:unhideWhenUsed="0"/>
-    <w:lsdException w:name="Dark List Accent 3" w:semiHidden="0" w:uiPriority="70" w:unhideWhenUsed="0"/>
-    <w:lsdException w:name="Colorful Shading Accent 3" w:semiHidden="0" w:uiPriority="71" w:unhideWhenUsed="0"/>
-    <w:lsdException w:name="Colorful List Accent 3" w:semiHidden="0" w:uiPriority="72" w:unhideWhenUsed="0"/>
-    <w:lsdException w:name="Colorful Grid Accent 3" w:semiHidden="0" w:uiPriority="73" w:unhideWhenUsed="0"/>
-    <w:lsdException w:name="Light Shading Accent 4" w:semiHidden="0" w:uiPriority="60" w:unhideWhenUsed="0"/>
-    <w:lsdException w:name="Light List Accent 4" w:semiHidden="0" w:uiPriority="61" w:unhideWhenUsed="0"/>
-    <w:lsdException w:name="Light Grid Accent 4" w:semiHidden="0" w:uiPriority="62" w:unhideWhenUsed="0"/>
-    <w:lsdException w:name="Medium Shading 1 Accent 4" w:semiHidden="0" w:uiPriority="63" w:unhideWhenUsed="0"/>
-    <w:lsdException w:name="Medium Shading 2 Accent 4" w:semiHidden="0" w:uiPriority="64" w:unhideWhenUsed="0"/>
-    <w:lsdException w:name="Medium List 1 Accent 4" w:semiHidden="0" w:uiPriority="65" w:unhideWhenUsed="0"/>
-    <w:lsdException w:name="Medium List 2 Accent 4" w:semiHidden="0" w:uiPriority="66" w:unhideWhenUsed="0"/>
-    <w:lsdException w:name="Medium Grid 1 Accent 4" w:semiHidden="0" w:uiPriority="67" w:unhideWhenUsed="0"/>
-    <w:lsdException w:name="Medium Grid 2 Accent 4" w:semiHidden="0" w:uiPriority="68" w:unhideWhenUsed="0"/>
-    <w:lsdException w:name="Medium Grid 3 Accent 4" w:semiHidden="0" w:uiPriority="69" w:unhideWhenUsed="0"/>
-    <w:lsdException w:name="Dark List Accent 4" w:semiHidden="0" w:uiPriority="70" w:unhideWhenUsed="0"/>
-    <w:lsdException w:name="Colorful Shading Accent 4" w:semiHidden="0" w:uiPriority="71" w:unhideWhenUsed="0"/>
-    <w:lsdException w:name="Colorful List Accent 4" w:semiHidden="0" w:uiPriority="72" w:unhideWhenUsed="0"/>
-    <w:lsdException w:name="Colorful Grid Accent 4" w:semiHidden="0" w:uiPriority="73" w:unhideWhenUsed="0"/>
-    <w:lsdException w:name="Light Shading Accent 5" w:semiHidden="0" w:uiPriority="60" w:unhideWhenUsed="0"/>
-    <w:lsdException w:name="Light List Accent 5" w:semiHidden="0" w:uiPriority="61" w:unhideWhenUsed="0"/>
-    <w:lsdException w:name="Light Grid Accent 5" w:semiHidden="0" w:uiPriority="62" w:unhideWhenUsed="0"/>
-    <w:lsdException w:name="Medium Shading 1 Accent 5" w:semiHidden="0" w:uiPriority="63" w:unhideWhenUsed="0"/>
-    <w:lsdException w:name="Medium Shading 2 Accent 5" w:semiHidden="0" w:uiPriority="64" w:unhideWhenUsed="0"/>
-    <w:lsdException w:name="Medium List 1 Accent 5" w:semiHidden="0" w:uiPriority="65" w:unhideWhenUsed="0"/>
-    <w:lsdException w:name="Medium List 2 Accent 5" w:semiHidden="0" w:uiPriority="66" w:unhideWhenUsed="0"/>
-    <w:lsdException w:name="Medium Grid 1 Accent 5" w:semiHidden="0" w:uiPriority="67" w:unhideWhenUsed="0"/>
-    <w:lsdException w:name="Medium Grid 2 Accent 5" w:semiHidden="0" w:uiPriority="68" w:unhideWhenUsed="0"/>
-    <w:lsdException w:name="Medium Grid 3 Accent 5" w:semiHidden="0" w:uiPriority="69" w:unhideWhenUsed="0"/>
-    <w:lsdException w:name="Dark List Accent 5" w:semiHidden="0" w:uiPriority="70" w:unhideWhenUsed="0"/>
-    <w:lsdException w:name="Colorful Shading Accent 5" w:semiHidden="0" w:uiPriority="71" w:unhideWhenUsed="0"/>
-    <w:lsdException w:name="Colorful List Accent 5" w:semiHidden="0" w:uiPriority="72" w:unhideWhenUsed="0"/>
-    <w:lsdException w:name="Colorful Grid Accent 5" w:semiHidden="0" w:uiPriority="73" w:unhideWhenUsed="0"/>
-    <w:lsdException w:name="Light Shading Accent 6" w:semiHidden="0" w:uiPriority="60" w:unhideWhenUsed="0"/>
-    <w:lsdException w:name="Light List Accent 6" w:semiHidden="0" w:uiPriority="61" w:unhideWhenUsed="0"/>
-    <w:lsdException w:name="Light Grid Accent 6" w:semiHidden="0" w:uiPriority="62" w:unhideWhenUsed="0"/>
-    <w:lsdException w:name="Medium Shading 1 Accent 6" w:semiHidden="0" w:uiPriority="63" w:unhideWhenUsed="0"/>
-    <w:lsdException w:name="Medium Shading 2 Accent 6" w:semiHidden="0" w:uiPriority="64" w:unhideWhenUsed="0"/>
-    <w:lsdException w:name="Medium List 1 Accent 6" w:semiHidden="0" w:uiPriority="65" w:unhideWhenUsed="0"/>
-    <w:lsdException w:name="Medium List 2 Accent 6" w:semiHidden="0" w:uiPriority="66" w:unhideWhenUsed="0"/>
-    <w:lsdException w:name="Medium Grid 1 Accent 6" w:semiHidden="0" w:uiPriority="67" w:unhideWhenUsed="0"/>
-    <w:lsdException w:name="Medium Grid 2 Accent 6" w:semiHidden="0" w:uiPriority="68" w:unhideWhenUsed="0"/>
-    <w:lsdException w:name="Medium Grid 3 Accent 6" w:semiHidden="0" w:uiPriority="69" w:unhideWhenUsed="0"/>
-    <w:lsdException w:name="Dark List Accent 6" w:semiHidden="0" w:uiPriority="70" w:unhideWhenUsed="0"/>
-    <w:lsdException w:name="Colorful Shading Accent 6" w:semiHidden="0" w:uiPriority="71" w:unhideWhenUsed="0"/>
-    <w:lsdException w:name="Colorful List Accent 6" w:semiHidden="0" w:uiPriority="72" w:unhideWhenUsed="0"/>
-    <w:lsdException w:name="Colorful Grid Accent 6" w:semiHidden="0" w:uiPriority="73" w:unhideWhenUsed="0"/>
-    <w:lsdException w:name="Subtle Emphasis" w:semiHidden="0" w:uiPriority="19" w:unhideWhenUsed="0" w:qFormat="1"/>
-    <w:lsdException w:name="Intense Emphasis" w:semiHidden="0" w:uiPriority="21" w:unhideWhenUsed="0" w:qFormat="1"/>
-    <w:lsdException w:name="Subtle Reference" w:semiHidden="0" w:uiPriority="31" w:unhideWhenUsed="0" w:qFormat="1"/>
-    <w:lsdException w:name="Intense Reference" w:semiHidden="0" w:uiPriority="32" w:unhideWhenUsed="0" w:qFormat="1"/>
-    <w:lsdException w:name="Book Title" w:semiHidden="0" w:uiPriority="33" w:unhideWhenUsed="0" w:qFormat="1"/>
-    <w:lsdException w:name="Bibliography" w:uiPriority="37"/>
-    <w:lsdException w:name="TOC Heading" w:uiPriority="39" w:qFormat="1"/>
-  </w:latentStyles>
-  <w:style w:type="paragraph" w:default="1" w:styleId="Normal">
-    <w:name w:val="Normal"/>
-    <w:qFormat/>
-  </w:style>
-  <w:style w:type="character" w:default="1" w:styleId="Fuentedeprrafopredeter">
-    <w:name w:val="Default Paragraph Font"/>
-    <w:uiPriority w:val="1"/>
-    <w:semiHidden/>
-    <w:unhideWhenUsed/>
-  </w:style>
-  <w:style w:type="table" w:default="1" w:styleId="Tablanormal">
-    <w:name w:val="Normal Table"/>
-    <w:uiPriority w:val="99"/>
-    <w:semiHidden/>
-    <w:unhideWhenUsed/>
-    <w:tblPr>
-      <w:tblInd w:w="0" w:type="dxa"/>
-      <w:tblCellMar>
-        <w:top w:w="0" w:type="dxa"/>
-        <w:left w:w="108" w:type="dxa"/>
-        <w:bottom w:w="0" w:type="dxa"/>
-        <w:right w:w="108" w:type="dxa"/>
-      </w:tblCellMar>
-    </w:tblPr>
-  </w:style>
-  <w:style w:type="numbering" w:default="1" w:styleId="Sinlista">
-    <w:name w:val="No List"/>
-    <w:uiPriority w:val="99"/>
-    <w:semiHidden/>
-    <w:unhideWhenUsed/>
-  </w:style>
-  <w:style w:type="paragraph" w:customStyle="1" w:styleId="8F7CBE923C794B539CCF3C0F21F75CEF">
-    <w:name w:val="8F7CBE923C794B539CCF3C0F21F75CEF"/>
-    <w:rsid w:val="00452D38"/>
-  </w:style>
-  <w:style w:type="paragraph" w:customStyle="1" w:styleId="EC6B6DBB249C457DB78CBEDC9499FE91">
-    <w:name w:val="EC6B6DBB249C457DB78CBEDC9499FE91"/>
-    <w:rsid w:val="00452D38"/>
-  </w:style>
-  <w:style w:type="paragraph" w:customStyle="1" w:styleId="5410642FA3824FE19365C9FF2E5B6A55">
-    <w:name w:val="5410642FA3824FE19365C9FF2E5B6A55"/>
-    <w:rsid w:val="00452D38"/>
-  </w:style>
-  <w:style w:type="paragraph" w:customStyle="1" w:styleId="A5F584C49B96417088779606794EA903">
-    <w:name w:val="A5F584C49B96417088779606794EA903"/>
-    <w:rsid w:val="00452D38"/>
-  </w:style>
-  <w:style w:type="paragraph" w:customStyle="1" w:styleId="D10B65E28A38443A80599984E63FB4C0">
-    <w:name w:val="D10B65E28A38443A80599984E63FB4C0"/>
-    <w:rsid w:val="00452D38"/>
-  </w:style>
-  <w:style w:type="paragraph" w:customStyle="1" w:styleId="359F88CB8C1643F6A34350D7517D84B1">
-    <w:name w:val="359F88CB8C1643F6A34350D7517D84B1"/>
-    <w:rsid w:val="00452D38"/>
-  </w:style>
-  <w:style w:type="paragraph" w:customStyle="1" w:styleId="35EEB0C97C57406AB133F2ECC3192655">
-    <w:name w:val="35EEB0C97C57406AB133F2ECC3192655"/>
-    <w:rsid w:val="00452D38"/>
-  </w:style>
-  <w:style w:type="paragraph" w:customStyle="1" w:styleId="A062D4AC9452432AA7BF5892CB149097">
-    <w:name w:val="A062D4AC9452432AA7BF5892CB149097"/>
-    <w:rsid w:val="00452D38"/>
-  </w:style>
-</w:styles>
-</file>
-
 <file path=word/glossary/webSettings.xml><?xml version="1.0" encoding="utf-8"?>
-<w:webSettings xmlns:mc="http://schemas.openxmlformats.org/markup-compatibility/2006" xmlns:r="http://schemas.openxmlformats.org/officeDocument/2006/relationships" xmlns:w="http://schemas.openxmlformats.org/wordprocessingml/2006/main" xmlns:w14="http://schemas.microsoft.com/office/word/2010/wordml" mc:Ignorable="w14">
+<w:webSettings xmlns:r="http://schemas.openxmlformats.org/officeDocument/2006/relationships" xmlns:w="http://schemas.openxmlformats.org/wordprocessingml/2006/main">
   <w:optimizeForBrowser/>
   <w:allowPNG/>
 </w:webSettings>

</xml_diff>